<commit_message>
changed figure numbers in documentation; corrected errors
</commit_message>
<xml_diff>
--- a/zipCodeWeather.DLL/documentation/zipCodeWeather Documentation.docx
+++ b/zipCodeWeather.DLL/documentation/zipCodeWeather Documentation.docx
@@ -27,8 +27,14 @@
         <w:p>
           <w:pPr>
             <w:pStyle w:val="a9"/>
+            <w:rPr>
+              <w:rFonts w:ascii="Times New Roman" w:hAnsi="Times New Roman" w:cs="Times New Roman"/>
+            </w:rPr>
           </w:pPr>
           <w:r>
+            <w:rPr>
+              <w:rFonts w:ascii="Times New Roman" w:hAnsi="Times New Roman" w:cs="Times New Roman"/>
+            </w:rPr>
             <w:t>Table of contents</w:t>
           </w:r>
         </w:p>
@@ -39,6 +45,7 @@
               <w:tab w:val="right" w:leader="dot" w:pos="9350"/>
             </w:tabs>
             <w:rPr>
+              <w:rFonts w:ascii="Times New Roman" w:hAnsi="Times New Roman" w:cs="Times New Roman"/>
               <w:b/>
               <w:noProof/>
               <w:color w:val="2E74B5" w:themeColor="accent1" w:themeShade="BF"/>
@@ -46,32 +53,39 @@
           </w:pPr>
           <w:r>
             <w:rPr>
+              <w:rFonts w:ascii="Times New Roman" w:hAnsi="Times New Roman" w:cs="Times New Roman"/>
               <w:b/>
               <w:bCs/>
               <w:noProof/>
+              <w:color w:val="2E74B5" w:themeColor="accent1" w:themeShade="BF"/>
             </w:rPr>
             <w:fldChar w:fldCharType="begin"/>
           </w:r>
           <w:r>
             <w:rPr>
+              <w:rFonts w:ascii="Times New Roman" w:hAnsi="Times New Roman" w:cs="Times New Roman"/>
               <w:b/>
               <w:bCs/>
               <w:noProof/>
+              <w:color w:val="2E74B5" w:themeColor="accent1" w:themeShade="BF"/>
             </w:rPr>
             <w:instrText xml:space="preserve"> TOC \o "1-3" \h \z \u </w:instrText>
           </w:r>
           <w:r>
             <w:rPr>
+              <w:rFonts w:ascii="Times New Roman" w:hAnsi="Times New Roman" w:cs="Times New Roman"/>
               <w:b/>
               <w:bCs/>
               <w:noProof/>
+              <w:color w:val="2E74B5" w:themeColor="accent1" w:themeShade="BF"/>
             </w:rPr>
             <w:fldChar w:fldCharType="separate"/>
           </w:r>
-          <w:hyperlink w:anchor="_Toc79240007" w:history="1">
+          <w:hyperlink w:anchor="_Toc79351730" w:history="1">
             <w:r>
               <w:rPr>
                 <w:rStyle w:val="a6"/>
+                <w:rFonts w:ascii="Times New Roman" w:hAnsi="Times New Roman" w:cs="Times New Roman"/>
                 <w:b/>
                 <w:noProof/>
                 <w:color w:val="2E74B5" w:themeColor="accent1" w:themeShade="BF"/>
@@ -81,6 +95,7 @@
             </w:r>
             <w:r>
               <w:rPr>
+                <w:rFonts w:ascii="Times New Roman" w:hAnsi="Times New Roman" w:cs="Times New Roman"/>
                 <w:b/>
                 <w:noProof/>
                 <w:webHidden/>
@@ -90,6 +105,7 @@
             </w:r>
             <w:r>
               <w:rPr>
+                <w:rFonts w:ascii="Times New Roman" w:hAnsi="Times New Roman" w:cs="Times New Roman"/>
                 <w:b/>
                 <w:noProof/>
                 <w:webHidden/>
@@ -99,15 +115,17 @@
             </w:r>
             <w:r>
               <w:rPr>
+                <w:rFonts w:ascii="Times New Roman" w:hAnsi="Times New Roman" w:cs="Times New Roman"/>
                 <w:b/>
                 <w:noProof/>
                 <w:webHidden/>
                 <w:color w:val="2E74B5" w:themeColor="accent1" w:themeShade="BF"/>
               </w:rPr>
-              <w:instrText xml:space="preserve"> PAGEREF _Toc79240007 \h </w:instrText>
-            </w:r>
-            <w:r>
-              <w:rPr>
+              <w:instrText xml:space="preserve"> PAGEREF _Toc79351730 \h </w:instrText>
+            </w:r>
+            <w:r>
+              <w:rPr>
+                <w:rFonts w:ascii="Times New Roman" w:hAnsi="Times New Roman" w:cs="Times New Roman"/>
                 <w:b/>
                 <w:noProof/>
                 <w:webHidden/>
@@ -116,6 +134,7 @@
             </w:r>
             <w:r>
               <w:rPr>
+                <w:rFonts w:ascii="Times New Roman" w:hAnsi="Times New Roman" w:cs="Times New Roman"/>
                 <w:b/>
                 <w:noProof/>
                 <w:webHidden/>
@@ -125,6 +144,7 @@
             </w:r>
             <w:r>
               <w:rPr>
+                <w:rFonts w:ascii="Times New Roman" w:hAnsi="Times New Roman" w:cs="Times New Roman"/>
                 <w:b/>
                 <w:noProof/>
                 <w:webHidden/>
@@ -134,6 +154,7 @@
             </w:r>
             <w:r>
               <w:rPr>
+                <w:rFonts w:ascii="Times New Roman" w:hAnsi="Times New Roman" w:cs="Times New Roman"/>
                 <w:b/>
                 <w:noProof/>
                 <w:webHidden/>
@@ -150,12 +171,13 @@
               <w:tab w:val="right" w:leader="dot" w:pos="9350"/>
             </w:tabs>
             <w:rPr>
+              <w:rFonts w:ascii="Times New Roman" w:hAnsi="Times New Roman" w:cs="Times New Roman"/>
               <w:b/>
               <w:noProof/>
               <w:color w:val="2E74B5" w:themeColor="accent1" w:themeShade="BF"/>
             </w:rPr>
           </w:pPr>
-          <w:hyperlink w:anchor="_Toc79240008" w:history="1">
+          <w:hyperlink w:anchor="_Toc79351731" w:history="1">
             <w:r>
               <w:rPr>
                 <w:rStyle w:val="a6"/>
@@ -168,6 +190,7 @@
             </w:r>
             <w:r>
               <w:rPr>
+                <w:rFonts w:ascii="Times New Roman" w:hAnsi="Times New Roman" w:cs="Times New Roman"/>
                 <w:b/>
                 <w:noProof/>
                 <w:webHidden/>
@@ -177,6 +200,7 @@
             </w:r>
             <w:r>
               <w:rPr>
+                <w:rFonts w:ascii="Times New Roman" w:hAnsi="Times New Roman" w:cs="Times New Roman"/>
                 <w:b/>
                 <w:noProof/>
                 <w:webHidden/>
@@ -186,15 +210,17 @@
             </w:r>
             <w:r>
               <w:rPr>
+                <w:rFonts w:ascii="Times New Roman" w:hAnsi="Times New Roman" w:cs="Times New Roman"/>
                 <w:b/>
                 <w:noProof/>
                 <w:webHidden/>
                 <w:color w:val="2E74B5" w:themeColor="accent1" w:themeShade="BF"/>
               </w:rPr>
-              <w:instrText xml:space="preserve"> PAGEREF _Toc79240008 \h </w:instrText>
-            </w:r>
-            <w:r>
-              <w:rPr>
+              <w:instrText xml:space="preserve"> PAGEREF _Toc79351731 \h </w:instrText>
+            </w:r>
+            <w:r>
+              <w:rPr>
+                <w:rFonts w:ascii="Times New Roman" w:hAnsi="Times New Roman" w:cs="Times New Roman"/>
                 <w:b/>
                 <w:noProof/>
                 <w:webHidden/>
@@ -203,6 +229,7 @@
             </w:r>
             <w:r>
               <w:rPr>
+                <w:rFonts w:ascii="Times New Roman" w:hAnsi="Times New Roman" w:cs="Times New Roman"/>
                 <w:b/>
                 <w:noProof/>
                 <w:webHidden/>
@@ -212,6 +239,7 @@
             </w:r>
             <w:r>
               <w:rPr>
+                <w:rFonts w:ascii="Times New Roman" w:hAnsi="Times New Roman" w:cs="Times New Roman"/>
                 <w:b/>
                 <w:noProof/>
                 <w:webHidden/>
@@ -221,6 +249,7 @@
             </w:r>
             <w:r>
               <w:rPr>
+                <w:rFonts w:ascii="Times New Roman" w:hAnsi="Times New Roman" w:cs="Times New Roman"/>
                 <w:b/>
                 <w:noProof/>
                 <w:webHidden/>
@@ -237,12 +266,13 @@
               <w:tab w:val="right" w:leader="dot" w:pos="9350"/>
             </w:tabs>
             <w:rPr>
+              <w:rFonts w:ascii="Times New Roman" w:hAnsi="Times New Roman" w:cs="Times New Roman"/>
               <w:b/>
               <w:noProof/>
               <w:color w:val="2E74B5" w:themeColor="accent1" w:themeShade="BF"/>
             </w:rPr>
           </w:pPr>
-          <w:hyperlink w:anchor="_Toc79240009" w:history="1">
+          <w:hyperlink w:anchor="_Toc79351732" w:history="1">
             <w:r>
               <w:rPr>
                 <w:rStyle w:val="a6"/>
@@ -255,6 +285,7 @@
             </w:r>
             <w:r>
               <w:rPr>
+                <w:rFonts w:ascii="Times New Roman" w:hAnsi="Times New Roman" w:cs="Times New Roman"/>
                 <w:b/>
                 <w:noProof/>
                 <w:webHidden/>
@@ -264,6 +295,7 @@
             </w:r>
             <w:r>
               <w:rPr>
+                <w:rFonts w:ascii="Times New Roman" w:hAnsi="Times New Roman" w:cs="Times New Roman"/>
                 <w:b/>
                 <w:noProof/>
                 <w:webHidden/>
@@ -273,15 +305,17 @@
             </w:r>
             <w:r>
               <w:rPr>
+                <w:rFonts w:ascii="Times New Roman" w:hAnsi="Times New Roman" w:cs="Times New Roman"/>
                 <w:b/>
                 <w:noProof/>
                 <w:webHidden/>
                 <w:color w:val="2E74B5" w:themeColor="accent1" w:themeShade="BF"/>
               </w:rPr>
-              <w:instrText xml:space="preserve"> PAGEREF _Toc79240009 \h </w:instrText>
-            </w:r>
-            <w:r>
-              <w:rPr>
+              <w:instrText xml:space="preserve"> PAGEREF _Toc79351732 \h </w:instrText>
+            </w:r>
+            <w:r>
+              <w:rPr>
+                <w:rFonts w:ascii="Times New Roman" w:hAnsi="Times New Roman" w:cs="Times New Roman"/>
                 <w:b/>
                 <w:noProof/>
                 <w:webHidden/>
@@ -290,6 +324,7 @@
             </w:r>
             <w:r>
               <w:rPr>
+                <w:rFonts w:ascii="Times New Roman" w:hAnsi="Times New Roman" w:cs="Times New Roman"/>
                 <w:b/>
                 <w:noProof/>
                 <w:webHidden/>
@@ -299,15 +334,17 @@
             </w:r>
             <w:r>
               <w:rPr>
+                <w:rFonts w:ascii="Times New Roman" w:hAnsi="Times New Roman" w:cs="Times New Roman"/>
                 <w:b/>
                 <w:noProof/>
                 <w:webHidden/>
                 <w:color w:val="2E74B5" w:themeColor="accent1" w:themeShade="BF"/>
               </w:rPr>
-              <w:t>5</w:t>
-            </w:r>
-            <w:r>
-              <w:rPr>
+              <w:t>6</w:t>
+            </w:r>
+            <w:r>
+              <w:rPr>
+                <w:rFonts w:ascii="Times New Roman" w:hAnsi="Times New Roman" w:cs="Times New Roman"/>
                 <w:b/>
                 <w:noProof/>
                 <w:webHidden/>
@@ -324,12 +361,13 @@
               <w:tab w:val="right" w:leader="dot" w:pos="9350"/>
             </w:tabs>
             <w:rPr>
+              <w:rFonts w:ascii="Times New Roman" w:hAnsi="Times New Roman" w:cs="Times New Roman"/>
               <w:b/>
               <w:noProof/>
               <w:color w:val="2E74B5" w:themeColor="accent1" w:themeShade="BF"/>
             </w:rPr>
           </w:pPr>
-          <w:hyperlink w:anchor="_Toc79240010" w:history="1">
+          <w:hyperlink w:anchor="_Toc79351733" w:history="1">
             <w:r>
               <w:rPr>
                 <w:rStyle w:val="a6"/>
@@ -342,6 +380,7 @@
             </w:r>
             <w:r>
               <w:rPr>
+                <w:rFonts w:ascii="Times New Roman" w:hAnsi="Times New Roman" w:cs="Times New Roman"/>
                 <w:b/>
                 <w:noProof/>
                 <w:webHidden/>
@@ -351,6 +390,7 @@
             </w:r>
             <w:r>
               <w:rPr>
+                <w:rFonts w:ascii="Times New Roman" w:hAnsi="Times New Roman" w:cs="Times New Roman"/>
                 <w:b/>
                 <w:noProof/>
                 <w:webHidden/>
@@ -360,15 +400,17 @@
             </w:r>
             <w:r>
               <w:rPr>
+                <w:rFonts w:ascii="Times New Roman" w:hAnsi="Times New Roman" w:cs="Times New Roman"/>
                 <w:b/>
                 <w:noProof/>
                 <w:webHidden/>
                 <w:color w:val="2E74B5" w:themeColor="accent1" w:themeShade="BF"/>
               </w:rPr>
-              <w:instrText xml:space="preserve"> PAGEREF _Toc79240010 \h </w:instrText>
-            </w:r>
-            <w:r>
-              <w:rPr>
+              <w:instrText xml:space="preserve"> PAGEREF _Toc79351733 \h </w:instrText>
+            </w:r>
+            <w:r>
+              <w:rPr>
+                <w:rFonts w:ascii="Times New Roman" w:hAnsi="Times New Roman" w:cs="Times New Roman"/>
                 <w:b/>
                 <w:noProof/>
                 <w:webHidden/>
@@ -377,6 +419,7 @@
             </w:r>
             <w:r>
               <w:rPr>
+                <w:rFonts w:ascii="Times New Roman" w:hAnsi="Times New Roman" w:cs="Times New Roman"/>
                 <w:b/>
                 <w:noProof/>
                 <w:webHidden/>
@@ -386,15 +429,17 @@
             </w:r>
             <w:r>
               <w:rPr>
+                <w:rFonts w:ascii="Times New Roman" w:hAnsi="Times New Roman" w:cs="Times New Roman"/>
                 <w:b/>
                 <w:noProof/>
                 <w:webHidden/>
                 <w:color w:val="2E74B5" w:themeColor="accent1" w:themeShade="BF"/>
               </w:rPr>
-              <w:t>5</w:t>
-            </w:r>
-            <w:r>
-              <w:rPr>
+              <w:t>6</w:t>
+            </w:r>
+            <w:r>
+              <w:rPr>
+                <w:rFonts w:ascii="Times New Roman" w:hAnsi="Times New Roman" w:cs="Times New Roman"/>
                 <w:b/>
                 <w:noProof/>
                 <w:webHidden/>
@@ -411,12 +456,13 @@
               <w:tab w:val="right" w:leader="dot" w:pos="9350"/>
             </w:tabs>
             <w:rPr>
+              <w:rFonts w:ascii="Times New Roman" w:hAnsi="Times New Roman" w:cs="Times New Roman"/>
               <w:b/>
               <w:noProof/>
               <w:color w:val="2E74B5" w:themeColor="accent1" w:themeShade="BF"/>
             </w:rPr>
           </w:pPr>
-          <w:hyperlink w:anchor="_Toc79240011" w:history="1">
+          <w:hyperlink w:anchor="_Toc79351734" w:history="1">
             <w:r>
               <w:rPr>
                 <w:rStyle w:val="a6"/>
@@ -430,6 +476,7 @@
             </w:r>
             <w:r>
               <w:rPr>
+                <w:rFonts w:ascii="Times New Roman" w:hAnsi="Times New Roman" w:cs="Times New Roman"/>
                 <w:b/>
                 <w:noProof/>
                 <w:webHidden/>
@@ -439,6 +486,7 @@
             </w:r>
             <w:r>
               <w:rPr>
+                <w:rFonts w:ascii="Times New Roman" w:hAnsi="Times New Roman" w:cs="Times New Roman"/>
                 <w:b/>
                 <w:noProof/>
                 <w:webHidden/>
@@ -448,15 +496,17 @@
             </w:r>
             <w:r>
               <w:rPr>
+                <w:rFonts w:ascii="Times New Roman" w:hAnsi="Times New Roman" w:cs="Times New Roman"/>
                 <w:b/>
                 <w:noProof/>
                 <w:webHidden/>
                 <w:color w:val="2E74B5" w:themeColor="accent1" w:themeShade="BF"/>
               </w:rPr>
-              <w:instrText xml:space="preserve"> PAGEREF _Toc79240011 \h </w:instrText>
-            </w:r>
-            <w:r>
-              <w:rPr>
+              <w:instrText xml:space="preserve"> PAGEREF _Toc79351734 \h </w:instrText>
+            </w:r>
+            <w:r>
+              <w:rPr>
+                <w:rFonts w:ascii="Times New Roman" w:hAnsi="Times New Roman" w:cs="Times New Roman"/>
                 <w:b/>
                 <w:noProof/>
                 <w:webHidden/>
@@ -465,6 +515,7 @@
             </w:r>
             <w:r>
               <w:rPr>
+                <w:rFonts w:ascii="Times New Roman" w:hAnsi="Times New Roman" w:cs="Times New Roman"/>
                 <w:b/>
                 <w:noProof/>
                 <w:webHidden/>
@@ -474,15 +525,17 @@
             </w:r>
             <w:r>
               <w:rPr>
+                <w:rFonts w:ascii="Times New Roman" w:hAnsi="Times New Roman" w:cs="Times New Roman"/>
                 <w:b/>
                 <w:noProof/>
                 <w:webHidden/>
                 <w:color w:val="2E74B5" w:themeColor="accent1" w:themeShade="BF"/>
               </w:rPr>
-              <w:t>8</w:t>
-            </w:r>
-            <w:r>
-              <w:rPr>
+              <w:t>9</w:t>
+            </w:r>
+            <w:r>
+              <w:rPr>
+                <w:rFonts w:ascii="Times New Roman" w:hAnsi="Times New Roman" w:cs="Times New Roman"/>
                 <w:b/>
                 <w:noProof/>
                 <w:webHidden/>
@@ -499,12 +552,13 @@
               <w:tab w:val="right" w:leader="dot" w:pos="9350"/>
             </w:tabs>
             <w:rPr>
+              <w:rFonts w:ascii="Times New Roman" w:hAnsi="Times New Roman" w:cs="Times New Roman"/>
               <w:b/>
               <w:noProof/>
               <w:color w:val="2E74B5" w:themeColor="accent1" w:themeShade="BF"/>
             </w:rPr>
           </w:pPr>
-          <w:hyperlink w:anchor="_Toc79240012" w:history="1">
+          <w:hyperlink w:anchor="_Toc79351735" w:history="1">
             <w:r>
               <w:rPr>
                 <w:rStyle w:val="a6"/>
@@ -518,6 +572,7 @@
             </w:r>
             <w:r>
               <w:rPr>
+                <w:rFonts w:ascii="Times New Roman" w:hAnsi="Times New Roman" w:cs="Times New Roman"/>
                 <w:b/>
                 <w:noProof/>
                 <w:webHidden/>
@@ -527,6 +582,7 @@
             </w:r>
             <w:r>
               <w:rPr>
+                <w:rFonts w:ascii="Times New Roman" w:hAnsi="Times New Roman" w:cs="Times New Roman"/>
                 <w:b/>
                 <w:noProof/>
                 <w:webHidden/>
@@ -536,15 +592,17 @@
             </w:r>
             <w:r>
               <w:rPr>
+                <w:rFonts w:ascii="Times New Roman" w:hAnsi="Times New Roman" w:cs="Times New Roman"/>
                 <w:b/>
                 <w:noProof/>
                 <w:webHidden/>
                 <w:color w:val="2E74B5" w:themeColor="accent1" w:themeShade="BF"/>
               </w:rPr>
-              <w:instrText xml:space="preserve"> PAGEREF _Toc79240012 \h </w:instrText>
-            </w:r>
-            <w:r>
-              <w:rPr>
+              <w:instrText xml:space="preserve"> PAGEREF _Toc79351735 \h </w:instrText>
+            </w:r>
+            <w:r>
+              <w:rPr>
+                <w:rFonts w:ascii="Times New Roman" w:hAnsi="Times New Roman" w:cs="Times New Roman"/>
                 <w:b/>
                 <w:noProof/>
                 <w:webHidden/>
@@ -553,6 +611,7 @@
             </w:r>
             <w:r>
               <w:rPr>
+                <w:rFonts w:ascii="Times New Roman" w:hAnsi="Times New Roman" w:cs="Times New Roman"/>
                 <w:b/>
                 <w:noProof/>
                 <w:webHidden/>
@@ -562,15 +621,17 @@
             </w:r>
             <w:r>
               <w:rPr>
+                <w:rFonts w:ascii="Times New Roman" w:hAnsi="Times New Roman" w:cs="Times New Roman"/>
                 <w:b/>
                 <w:noProof/>
                 <w:webHidden/>
                 <w:color w:val="2E74B5" w:themeColor="accent1" w:themeShade="BF"/>
               </w:rPr>
-              <w:t>9</w:t>
-            </w:r>
-            <w:r>
-              <w:rPr>
+              <w:t>10</w:t>
+            </w:r>
+            <w:r>
+              <w:rPr>
+                <w:rFonts w:ascii="Times New Roman" w:hAnsi="Times New Roman" w:cs="Times New Roman"/>
                 <w:b/>
                 <w:noProof/>
                 <w:webHidden/>
@@ -587,11 +648,13 @@
               <w:tab w:val="right" w:leader="dot" w:pos="9350"/>
             </w:tabs>
             <w:rPr>
+              <w:rFonts w:ascii="Times New Roman" w:hAnsi="Times New Roman" w:cs="Times New Roman"/>
+              <w:b/>
               <w:noProof/>
               <w:color w:val="2E74B5" w:themeColor="accent1" w:themeShade="BF"/>
             </w:rPr>
           </w:pPr>
-          <w:hyperlink w:anchor="_Toc79240013" w:history="1">
+          <w:hyperlink w:anchor="_Toc79351736" w:history="1">
             <w:r>
               <w:rPr>
                 <w:rStyle w:val="a6"/>
@@ -605,6 +668,7 @@
             </w:r>
             <w:r>
               <w:rPr>
+                <w:rFonts w:ascii="Times New Roman" w:hAnsi="Times New Roman" w:cs="Times New Roman"/>
                 <w:b/>
                 <w:noProof/>
                 <w:webHidden/>
@@ -614,6 +678,7 @@
             </w:r>
             <w:r>
               <w:rPr>
+                <w:rFonts w:ascii="Times New Roman" w:hAnsi="Times New Roman" w:cs="Times New Roman"/>
                 <w:b/>
                 <w:noProof/>
                 <w:webHidden/>
@@ -623,15 +688,17 @@
             </w:r>
             <w:r>
               <w:rPr>
+                <w:rFonts w:ascii="Times New Roman" w:hAnsi="Times New Roman" w:cs="Times New Roman"/>
                 <w:b/>
                 <w:noProof/>
                 <w:webHidden/>
                 <w:color w:val="2E74B5" w:themeColor="accent1" w:themeShade="BF"/>
               </w:rPr>
-              <w:instrText xml:space="preserve"> PAGEREF _Toc79240013 \h </w:instrText>
-            </w:r>
-            <w:r>
-              <w:rPr>
+              <w:instrText xml:space="preserve"> PAGEREF _Toc79351736 \h </w:instrText>
+            </w:r>
+            <w:r>
+              <w:rPr>
+                <w:rFonts w:ascii="Times New Roman" w:hAnsi="Times New Roman" w:cs="Times New Roman"/>
                 <w:b/>
                 <w:noProof/>
                 <w:webHidden/>
@@ -640,6 +707,7 @@
             </w:r>
             <w:r>
               <w:rPr>
+                <w:rFonts w:ascii="Times New Roman" w:hAnsi="Times New Roman" w:cs="Times New Roman"/>
                 <w:b/>
                 <w:noProof/>
                 <w:webHidden/>
@@ -649,15 +717,17 @@
             </w:r>
             <w:r>
               <w:rPr>
+                <w:rFonts w:ascii="Times New Roman" w:hAnsi="Times New Roman" w:cs="Times New Roman"/>
                 <w:b/>
                 <w:noProof/>
                 <w:webHidden/>
                 <w:color w:val="2E74B5" w:themeColor="accent1" w:themeShade="BF"/>
               </w:rPr>
-              <w:t>10</w:t>
-            </w:r>
-            <w:r>
-              <w:rPr>
+              <w:t>11</w:t>
+            </w:r>
+            <w:r>
+              <w:rPr>
+                <w:rFonts w:ascii="Times New Roman" w:hAnsi="Times New Roman" w:cs="Times New Roman"/>
                 <w:b/>
                 <w:noProof/>
                 <w:webHidden/>
@@ -670,9 +740,11 @@
         <w:p>
           <w:r>
             <w:rPr>
+              <w:rFonts w:ascii="Times New Roman" w:hAnsi="Times New Roman" w:cs="Times New Roman"/>
               <w:b/>
               <w:bCs/>
               <w:noProof/>
+              <w:color w:val="2E74B5" w:themeColor="accent1" w:themeShade="BF"/>
             </w:rPr>
             <w:fldChar w:fldCharType="end"/>
           </w:r>
@@ -733,7 +805,7 @@
           <w:szCs w:val="28"/>
         </w:rPr>
       </w:pPr>
-      <w:bookmarkStart w:id="0" w:name="_Toc79240007"/>
+      <w:bookmarkStart w:id="0" w:name="_Toc79351730"/>
       <w:r>
         <w:rPr>
           <w:b/>
@@ -762,39 +834,7 @@
           <w:color w:val="000000"/>
           <w:shd w:val="clear" w:color="auto" w:fill="FFFFFF"/>
         </w:rPr>
-        <w:t xml:space="preserve">The backend is developed with .NET that consists of two parts: web </w:t>
-      </w:r>
-      <w:proofErr w:type="spellStart"/>
-      <w:r>
-        <w:rPr>
-          <w:color w:val="000000"/>
-          <w:shd w:val="clear" w:color="auto" w:fill="FFFFFF"/>
-        </w:rPr>
-        <w:t>api</w:t>
-      </w:r>
-      <w:proofErr w:type="spellEnd"/>
-      <w:r>
-        <w:rPr>
-          <w:color w:val="000000"/>
-          <w:shd w:val="clear" w:color="auto" w:fill="FFFFFF"/>
-        </w:rPr>
-        <w:t xml:space="preserve"> </w:t>
-      </w:r>
-      <w:proofErr w:type="spellStart"/>
-      <w:r>
-        <w:rPr>
-          <w:color w:val="000000"/>
-          <w:shd w:val="clear" w:color="auto" w:fill="FFFFFF"/>
-        </w:rPr>
-        <w:t>mvc</w:t>
-      </w:r>
-      <w:proofErr w:type="spellEnd"/>
-      <w:r>
-        <w:rPr>
-          <w:color w:val="000000"/>
-          <w:shd w:val="clear" w:color="auto" w:fill="FFFFFF"/>
-        </w:rPr>
-        <w:t xml:space="preserve"> and data layer. See Figure 1.</w:t>
+        <w:t>The backend is developed with .NET that consists of two parts: web api mvc and data layer. See Figure 1.</w:t>
       </w:r>
       <w:r>
         <w:rPr>
@@ -808,23 +848,7 @@
           <w:color w:val="282F2F"/>
           <w:spacing w:val="6"/>
         </w:rPr>
-        <w:t xml:space="preserve">On the other hand, frontend is another project developed on </w:t>
-      </w:r>
-      <w:proofErr w:type="spellStart"/>
-      <w:r>
-        <w:rPr>
-          <w:color w:val="282F2F"/>
-          <w:spacing w:val="6"/>
-        </w:rPr>
-        <w:t>ReactJS</w:t>
-      </w:r>
-      <w:proofErr w:type="spellEnd"/>
-      <w:r>
-        <w:rPr>
-          <w:color w:val="282F2F"/>
-          <w:spacing w:val="6"/>
-        </w:rPr>
-        <w:t>. See figure 2.</w:t>
+        <w:t>On the other hand, frontend is another project developed on ReactJS. See figure 2.</w:t>
       </w:r>
     </w:p>
     <w:p>
@@ -868,12 +892,13 @@
       </w:pPr>
       <w:r>
         <w:rPr>
+          <w:noProof/>
           <w:color w:val="282F2F"/>
           <w:spacing w:val="6"/>
         </w:rPr>
         <w:lastRenderedPageBreak/>
         <w:drawing>
-          <wp:inline distT="0" distB="0" distL="0" distR="0" wp14:anchorId="748D9F24" wp14:editId="5A051C7D">
+          <wp:inline distT="0" distB="0" distL="0" distR="0" wp14:anchorId="0AB11126" wp14:editId="45EBA77C">
             <wp:extent cx="2743200" cy="6369685"/>
             <wp:effectExtent l="0" t="0" r="0" b="0"/>
             <wp:docPr id="1" name="Рисунок 1"/>
@@ -945,7 +970,7 @@
         </w:rPr>
         <w:lastRenderedPageBreak/>
         <w:drawing>
-          <wp:inline distT="0" distB="0" distL="0" distR="0" wp14:anchorId="30F8FD46" wp14:editId="5B19363A">
+          <wp:inline distT="0" distB="0" distL="0" distR="0" wp14:anchorId="7C85213A" wp14:editId="1A589E77">
             <wp:extent cx="1372850" cy="6276975"/>
             <wp:effectExtent l="0" t="0" r="0" b="0"/>
             <wp:docPr id="6" name="Рисунок 6"/>
@@ -1025,7 +1050,7 @@
           <w:rFonts w:ascii="Times New Roman" w:hAnsi="Times New Roman" w:cs="Times New Roman"/>
         </w:rPr>
       </w:pPr>
-      <w:bookmarkStart w:id="1" w:name="_Toc79240008"/>
+      <w:bookmarkStart w:id="1" w:name="_Toc79351731"/>
       <w:r>
         <w:rPr>
           <w:rFonts w:ascii="Times New Roman" w:hAnsi="Times New Roman" w:cs="Times New Roman"/>
@@ -1039,9 +1064,7 @@
         </w:rPr>
         <w:t>User Interface</w:t>
       </w:r>
-      <w:bookmarkStart w:id="2" w:name="_GoBack"/>
       <w:bookmarkEnd w:id="1"/>
-      <w:bookmarkEnd w:id="2"/>
     </w:p>
     <w:p>
       <w:pPr>
@@ -1082,7 +1105,15 @@
           <w:sz w:val="24"/>
           <w:szCs w:val="24"/>
         </w:rPr>
-        <w:t xml:space="preserve"> where we can get weather data based on the entered postal code and </w:t>
+        <w:t xml:space="preserve"> </w:t>
+      </w:r>
+      <w:r>
+        <w:rPr>
+          <w:rFonts w:ascii="Times New Roman" w:hAnsi="Times New Roman" w:cs="Times New Roman"/>
+          <w:sz w:val="24"/>
+          <w:szCs w:val="24"/>
+        </w:rPr>
+        <w:t xml:space="preserve">where we can </w:t>
       </w:r>
       <w:r>
         <w:rPr>
@@ -1098,6 +1129,46 @@
           <w:sz w:val="24"/>
           <w:szCs w:val="24"/>
         </w:rPr>
+        <w:t xml:space="preserve"> or </w:t>
+      </w:r>
+      <w:r>
+        <w:rPr>
+          <w:rFonts w:ascii="Times New Roman" w:hAnsi="Times New Roman" w:cs="Times New Roman"/>
+          <w:sz w:val="24"/>
+          <w:szCs w:val="24"/>
+        </w:rPr>
+        <w:t xml:space="preserve">get </w:t>
+      </w:r>
+      <w:r>
+        <w:rPr>
+          <w:rFonts w:ascii="Times New Roman" w:hAnsi="Times New Roman" w:cs="Times New Roman"/>
+          <w:sz w:val="24"/>
+          <w:szCs w:val="24"/>
+        </w:rPr>
+        <w:t xml:space="preserve">information corresponding to </w:t>
+      </w:r>
+      <w:r>
+        <w:rPr>
+          <w:rFonts w:ascii="Times New Roman" w:hAnsi="Times New Roman" w:cs="Times New Roman"/>
+          <w:sz w:val="24"/>
+          <w:szCs w:val="24"/>
+        </w:rPr>
+        <w:t>the entered postal code</w:t>
+      </w:r>
+      <w:r>
+        <w:rPr>
+          <w:rFonts w:ascii="Times New Roman" w:hAnsi="Times New Roman" w:cs="Times New Roman"/>
+          <w:sz w:val="24"/>
+          <w:szCs w:val="24"/>
+        </w:rPr>
+        <w:t xml:space="preserve"> such as the time zone, city and its current temperature</w:t>
+      </w:r>
+      <w:r>
+        <w:rPr>
+          <w:rFonts w:ascii="Times New Roman" w:hAnsi="Times New Roman" w:cs="Times New Roman"/>
+          <w:sz w:val="24"/>
+          <w:szCs w:val="24"/>
+        </w:rPr>
         <w:t>. See figure 3</w:t>
       </w:r>
       <w:r>
@@ -1106,7 +1177,15 @@
           <w:sz w:val="24"/>
           <w:szCs w:val="24"/>
         </w:rPr>
-        <w:t xml:space="preserve"> and 4</w:t>
+        <w:t xml:space="preserve"> and </w:t>
+      </w:r>
+      <w:r>
+        <w:rPr>
+          <w:rFonts w:ascii="Times New Roman" w:hAnsi="Times New Roman" w:cs="Times New Roman"/>
+          <w:sz w:val="24"/>
+          <w:szCs w:val="24"/>
+        </w:rPr>
+        <w:t>7</w:t>
       </w:r>
       <w:r>
         <w:rPr>
@@ -1134,7 +1213,7 @@
           <w:szCs w:val="24"/>
         </w:rPr>
         <w:drawing>
-          <wp:inline distT="0" distB="0" distL="0" distR="0" wp14:anchorId="71423A11" wp14:editId="14BA86B4">
+          <wp:inline distT="0" distB="0" distL="0" distR="0" wp14:anchorId="54C40063" wp14:editId="7E4FC8E7">
             <wp:extent cx="6186272" cy="3124200"/>
             <wp:effectExtent l="0" t="0" r="5080" b="0"/>
             <wp:docPr id="7" name="Рисунок 7"/>
@@ -1258,9 +1337,9 @@
           <w:szCs w:val="24"/>
         </w:rPr>
         <w:drawing>
-          <wp:inline distT="0" distB="0" distL="0" distR="0" wp14:anchorId="52CE69DA" wp14:editId="53BFAE74">
-            <wp:extent cx="4048125" cy="2444445"/>
-            <wp:effectExtent l="0" t="0" r="0" b="0"/>
+          <wp:inline distT="0" distB="0" distL="0" distR="0" wp14:anchorId="55DB382F" wp14:editId="56073D10">
+            <wp:extent cx="3675313" cy="2219325"/>
+            <wp:effectExtent l="0" t="0" r="1905" b="0"/>
             <wp:docPr id="9" name="Рисунок 9"/>
             <wp:cNvGraphicFramePr>
               <a:graphicFrameLocks xmlns:a="http://schemas.openxmlformats.org/drawingml/2006/main" noChangeAspect="1"/>
@@ -1281,7 +1360,7 @@
                   <pic:spPr>
                     <a:xfrm>
                       <a:off x="0" y="0"/>
-                      <a:ext cx="4067455" cy="2456118"/>
+                      <a:ext cx="3713389" cy="2242317"/>
                     </a:xfrm>
                     <a:prstGeom prst="rect">
                       <a:avLst/>
@@ -1333,7 +1412,23 @@
           <w:sz w:val="24"/>
           <w:szCs w:val="24"/>
         </w:rPr>
-        <w:t>Displayed error of not supported format with example</w:t>
+        <w:t xml:space="preserve">Displayed error of not supported format with </w:t>
+      </w:r>
+      <w:r>
+        <w:rPr>
+          <w:rFonts w:ascii="Times New Roman" w:hAnsi="Times New Roman" w:cs="Times New Roman"/>
+          <w:sz w:val="24"/>
+          <w:szCs w:val="24"/>
+        </w:rPr>
+        <w:t xml:space="preserve">valid format </w:t>
+      </w:r>
+      <w:r>
+        <w:rPr>
+          <w:rFonts w:ascii="Times New Roman" w:hAnsi="Times New Roman" w:cs="Times New Roman"/>
+          <w:sz w:val="24"/>
+          <w:szCs w:val="24"/>
+        </w:rPr>
+        <w:t>example</w:t>
       </w:r>
     </w:p>
     <w:p>
@@ -1352,7 +1447,39 @@
           <w:szCs w:val="24"/>
         </w:rPr>
         <w:lastRenderedPageBreak/>
-        <w:t>Otherwise, if the system was able to find weather information based on the postal code, we will see city, temperature and time zone information. See figure 5.</w:t>
+        <w:t>Otherwise, if the system was able to find weather information based on the postal code, we will see</w:t>
+      </w:r>
+      <w:r>
+        <w:rPr>
+          <w:rFonts w:ascii="Times New Roman" w:hAnsi="Times New Roman" w:cs="Times New Roman"/>
+          <w:sz w:val="24"/>
+          <w:szCs w:val="24"/>
+        </w:rPr>
+        <w:t xml:space="preserve"> the</w:t>
+      </w:r>
+      <w:r>
+        <w:rPr>
+          <w:rFonts w:ascii="Times New Roman" w:hAnsi="Times New Roman" w:cs="Times New Roman"/>
+          <w:sz w:val="24"/>
+          <w:szCs w:val="24"/>
+        </w:rPr>
+        <w:t xml:space="preserve"> city, </w:t>
+      </w:r>
+      <w:r>
+        <w:rPr>
+          <w:rFonts w:ascii="Times New Roman" w:hAnsi="Times New Roman" w:cs="Times New Roman"/>
+          <w:sz w:val="24"/>
+          <w:szCs w:val="24"/>
+        </w:rPr>
+        <w:t xml:space="preserve">its current </w:t>
+      </w:r>
+      <w:r>
+        <w:rPr>
+          <w:rFonts w:ascii="Times New Roman" w:hAnsi="Times New Roman" w:cs="Times New Roman"/>
+          <w:sz w:val="24"/>
+          <w:szCs w:val="24"/>
+        </w:rPr>
+        <w:t>temperature and time zone information. See figure 5.</w:t>
       </w:r>
     </w:p>
     <w:p>
@@ -1372,7 +1499,7 @@
           <w:szCs w:val="24"/>
         </w:rPr>
         <w:drawing>
-          <wp:inline distT="0" distB="0" distL="0" distR="0" wp14:anchorId="7B94854F" wp14:editId="0BCB1A7E">
+          <wp:inline distT="0" distB="0" distL="0" distR="0" wp14:anchorId="6EBE6E6B" wp14:editId="1A9EF662">
             <wp:extent cx="5858693" cy="3219899"/>
             <wp:effectExtent l="0" t="0" r="8890" b="0"/>
             <wp:docPr id="10" name="Рисунок 10"/>
@@ -1436,6 +1563,16 @@
           <w:szCs w:val="24"/>
         </w:rPr>
       </w:pPr>
+    </w:p>
+    <w:p>
+      <w:pPr>
+        <w:spacing w:after="0" w:line="360" w:lineRule="auto"/>
+        <w:rPr>
+          <w:rFonts w:ascii="Times New Roman" w:hAnsi="Times New Roman" w:cs="Times New Roman"/>
+          <w:sz w:val="24"/>
+          <w:szCs w:val="24"/>
+        </w:rPr>
+      </w:pPr>
       <w:r>
         <w:rPr>
           <w:rFonts w:ascii="Times New Roman" w:hAnsi="Times New Roman" w:cs="Times New Roman"/>
@@ -1458,20 +1595,24 @@
           <w:sz w:val="24"/>
           <w:szCs w:val="24"/>
         </w:rPr>
-        <w:t xml:space="preserve">if the zip code is in correct format but nonexistent or no weather results were found, the corresponding message will </w:t>
-      </w:r>
-      <w:proofErr w:type="spellStart"/>
-      <w:proofErr w:type="gramStart"/>
-      <w:r>
-        <w:rPr>
-          <w:rFonts w:ascii="Times New Roman" w:hAnsi="Times New Roman" w:cs="Times New Roman"/>
-          <w:sz w:val="24"/>
-          <w:szCs w:val="24"/>
-        </w:rPr>
-        <w:t>shown</w:t>
-      </w:r>
-      <w:proofErr w:type="spellEnd"/>
-      <w:proofErr w:type="gramEnd"/>
+        <w:t>if the zip code is in correct format but nonexistent or no weather results were found, the corresponding message will</w:t>
+      </w:r>
+      <w:r>
+        <w:rPr>
+          <w:rFonts w:ascii="Times New Roman" w:hAnsi="Times New Roman" w:cs="Times New Roman"/>
+          <w:sz w:val="24"/>
+          <w:szCs w:val="24"/>
+        </w:rPr>
+        <w:t xml:space="preserve"> be</w:t>
+      </w:r>
+      <w:r>
+        <w:rPr>
+          <w:rFonts w:ascii="Times New Roman" w:hAnsi="Times New Roman" w:cs="Times New Roman"/>
+          <w:sz w:val="24"/>
+          <w:szCs w:val="24"/>
+        </w:rPr>
+        <w:t xml:space="preserve"> shown</w:t>
+      </w:r>
       <w:r>
         <w:rPr>
           <w:rFonts w:ascii="Times New Roman" w:hAnsi="Times New Roman" w:cs="Times New Roman"/>
@@ -1498,7 +1639,7 @@
           <w:szCs w:val="24"/>
         </w:rPr>
         <w:drawing>
-          <wp:inline distT="0" distB="0" distL="0" distR="0" wp14:anchorId="09C411BE" wp14:editId="41E961D1">
+          <wp:inline distT="0" distB="0" distL="0" distR="0" wp14:anchorId="5F5EDCA6" wp14:editId="5543BE58">
             <wp:extent cx="4563112" cy="2619741"/>
             <wp:effectExtent l="0" t="0" r="0" b="9525"/>
             <wp:docPr id="11" name="Рисунок 11"/>
@@ -1569,12 +1710,23 @@
           <w:szCs w:val="24"/>
         </w:rPr>
       </w:pPr>
-      <w:r>
-        <w:rPr>
-          <w:rFonts w:ascii="Times New Roman" w:hAnsi="Times New Roman" w:cs="Times New Roman"/>
-          <w:sz w:val="24"/>
-          <w:szCs w:val="24"/>
-        </w:rPr>
+    </w:p>
+    <w:p>
+      <w:pPr>
+        <w:spacing w:after="0" w:line="360" w:lineRule="auto"/>
+        <w:rPr>
+          <w:rFonts w:ascii="Times New Roman" w:hAnsi="Times New Roman" w:cs="Times New Roman"/>
+          <w:sz w:val="24"/>
+          <w:szCs w:val="24"/>
+        </w:rPr>
+      </w:pPr>
+      <w:r>
+        <w:rPr>
+          <w:rFonts w:ascii="Times New Roman" w:hAnsi="Times New Roman" w:cs="Times New Roman"/>
+          <w:sz w:val="24"/>
+          <w:szCs w:val="24"/>
+        </w:rPr>
+        <w:lastRenderedPageBreak/>
         <w:t xml:space="preserve">Regarding the second page, we could analyze all query requests by clicking on “Query History” link. See figure 7. </w:t>
       </w:r>
     </w:p>
@@ -1594,9 +1746,8 @@
           <w:sz w:val="24"/>
           <w:szCs w:val="24"/>
         </w:rPr>
-        <w:lastRenderedPageBreak/>
         <w:drawing>
-          <wp:inline distT="0" distB="0" distL="0" distR="0" wp14:anchorId="315A66D1" wp14:editId="74273C3C">
+          <wp:inline distT="0" distB="0" distL="0" distR="0" wp14:anchorId="22EA2158" wp14:editId="0B0DEB9D">
             <wp:extent cx="6453944" cy="3019425"/>
             <wp:effectExtent l="0" t="0" r="4445" b="0"/>
             <wp:docPr id="12" name="Рисунок 12"/>
@@ -1655,20 +1806,174 @@
       <w:pPr>
         <w:spacing w:after="0" w:line="360" w:lineRule="auto"/>
         <w:rPr>
-          <w:rFonts w:ascii="Times New Roman" w:hAnsi="Times New Roman" w:cs="Times New Roman"/>
-          <w:sz w:val="24"/>
-          <w:szCs w:val="24"/>
-        </w:rPr>
-      </w:pPr>
-      <w:r>
-        <w:rPr>
           <w:rFonts w:ascii="Times New Roman" w:eastAsia="Times New Roman" w:hAnsi="Times New Roman" w:cs="Times New Roman"/>
           <w:color w:val="000000"/>
           <w:sz w:val="24"/>
           <w:szCs w:val="24"/>
         </w:rPr>
+      </w:pPr>
+      <w:r>
+        <w:rPr>
+          <w:rFonts w:ascii="Times New Roman" w:eastAsia="Times New Roman" w:hAnsi="Times New Roman" w:cs="Times New Roman"/>
+          <w:color w:val="000000"/>
+          <w:sz w:val="24"/>
+          <w:szCs w:val="24"/>
+        </w:rPr>
         <w:t xml:space="preserve">                          </w:t>
       </w:r>
+    </w:p>
+    <w:p>
+      <w:pPr>
+        <w:spacing w:after="0" w:line="360" w:lineRule="auto"/>
+        <w:rPr>
+          <w:rFonts w:ascii="Times New Roman" w:eastAsia="Times New Roman" w:hAnsi="Times New Roman" w:cs="Times New Roman"/>
+          <w:color w:val="000000"/>
+          <w:sz w:val="24"/>
+          <w:szCs w:val="24"/>
+        </w:rPr>
+      </w:pPr>
+    </w:p>
+    <w:p>
+      <w:pPr>
+        <w:spacing w:after="0" w:line="360" w:lineRule="auto"/>
+        <w:rPr>
+          <w:rFonts w:ascii="Times New Roman" w:eastAsia="Times New Roman" w:hAnsi="Times New Roman" w:cs="Times New Roman"/>
+          <w:color w:val="000000"/>
+          <w:sz w:val="24"/>
+          <w:szCs w:val="24"/>
+        </w:rPr>
+      </w:pPr>
+    </w:p>
+    <w:p>
+      <w:pPr>
+        <w:spacing w:after="0" w:line="360" w:lineRule="auto"/>
+        <w:rPr>
+          <w:rFonts w:ascii="Times New Roman" w:eastAsia="Times New Roman" w:hAnsi="Times New Roman" w:cs="Times New Roman"/>
+          <w:color w:val="000000"/>
+          <w:sz w:val="24"/>
+          <w:szCs w:val="24"/>
+        </w:rPr>
+      </w:pPr>
+    </w:p>
+    <w:p>
+      <w:pPr>
+        <w:spacing w:after="0" w:line="360" w:lineRule="auto"/>
+        <w:rPr>
+          <w:rFonts w:ascii="Times New Roman" w:eastAsia="Times New Roman" w:hAnsi="Times New Roman" w:cs="Times New Roman"/>
+          <w:color w:val="000000"/>
+          <w:sz w:val="24"/>
+          <w:szCs w:val="24"/>
+        </w:rPr>
+      </w:pPr>
+    </w:p>
+    <w:p>
+      <w:pPr>
+        <w:spacing w:after="0" w:line="360" w:lineRule="auto"/>
+        <w:rPr>
+          <w:rFonts w:ascii="Times New Roman" w:eastAsia="Times New Roman" w:hAnsi="Times New Roman" w:cs="Times New Roman"/>
+          <w:color w:val="000000"/>
+          <w:sz w:val="24"/>
+          <w:szCs w:val="24"/>
+        </w:rPr>
+      </w:pPr>
+    </w:p>
+    <w:p>
+      <w:pPr>
+        <w:spacing w:after="0" w:line="360" w:lineRule="auto"/>
+        <w:rPr>
+          <w:rFonts w:ascii="Times New Roman" w:eastAsia="Times New Roman" w:hAnsi="Times New Roman" w:cs="Times New Roman"/>
+          <w:color w:val="000000"/>
+          <w:sz w:val="24"/>
+          <w:szCs w:val="24"/>
+        </w:rPr>
+      </w:pPr>
+    </w:p>
+    <w:p>
+      <w:pPr>
+        <w:spacing w:after="0" w:line="360" w:lineRule="auto"/>
+        <w:rPr>
+          <w:rFonts w:ascii="Times New Roman" w:eastAsia="Times New Roman" w:hAnsi="Times New Roman" w:cs="Times New Roman"/>
+          <w:color w:val="000000"/>
+          <w:sz w:val="24"/>
+          <w:szCs w:val="24"/>
+        </w:rPr>
+      </w:pPr>
+    </w:p>
+    <w:p>
+      <w:pPr>
+        <w:spacing w:after="0" w:line="360" w:lineRule="auto"/>
+        <w:rPr>
+          <w:rFonts w:ascii="Times New Roman" w:eastAsia="Times New Roman" w:hAnsi="Times New Roman" w:cs="Times New Roman"/>
+          <w:color w:val="000000"/>
+          <w:sz w:val="24"/>
+          <w:szCs w:val="24"/>
+        </w:rPr>
+      </w:pPr>
+    </w:p>
+    <w:p>
+      <w:pPr>
+        <w:spacing w:after="0" w:line="360" w:lineRule="auto"/>
+        <w:rPr>
+          <w:rFonts w:ascii="Times New Roman" w:eastAsia="Times New Roman" w:hAnsi="Times New Roman" w:cs="Times New Roman"/>
+          <w:color w:val="000000"/>
+          <w:sz w:val="24"/>
+          <w:szCs w:val="24"/>
+        </w:rPr>
+      </w:pPr>
+    </w:p>
+    <w:p>
+      <w:pPr>
+        <w:spacing w:after="0" w:line="360" w:lineRule="auto"/>
+        <w:rPr>
+          <w:rFonts w:ascii="Times New Roman" w:eastAsia="Times New Roman" w:hAnsi="Times New Roman" w:cs="Times New Roman"/>
+          <w:color w:val="000000"/>
+          <w:sz w:val="24"/>
+          <w:szCs w:val="24"/>
+        </w:rPr>
+      </w:pPr>
+    </w:p>
+    <w:p>
+      <w:pPr>
+        <w:spacing w:after="0" w:line="360" w:lineRule="auto"/>
+        <w:rPr>
+          <w:rFonts w:ascii="Times New Roman" w:eastAsia="Times New Roman" w:hAnsi="Times New Roman" w:cs="Times New Roman"/>
+          <w:color w:val="000000"/>
+          <w:sz w:val="24"/>
+          <w:szCs w:val="24"/>
+        </w:rPr>
+      </w:pPr>
+    </w:p>
+    <w:p>
+      <w:pPr>
+        <w:spacing w:after="0" w:line="360" w:lineRule="auto"/>
+        <w:rPr>
+          <w:rFonts w:ascii="Times New Roman" w:eastAsia="Times New Roman" w:hAnsi="Times New Roman" w:cs="Times New Roman"/>
+          <w:color w:val="000000"/>
+          <w:sz w:val="24"/>
+          <w:szCs w:val="24"/>
+        </w:rPr>
+      </w:pPr>
+    </w:p>
+    <w:p>
+      <w:pPr>
+        <w:spacing w:after="0" w:line="360" w:lineRule="auto"/>
+        <w:rPr>
+          <w:rFonts w:ascii="Times New Roman" w:eastAsia="Times New Roman" w:hAnsi="Times New Roman" w:cs="Times New Roman"/>
+          <w:color w:val="000000"/>
+          <w:sz w:val="24"/>
+          <w:szCs w:val="24"/>
+        </w:rPr>
+      </w:pPr>
+    </w:p>
+    <w:p>
+      <w:pPr>
+        <w:spacing w:after="0" w:line="360" w:lineRule="auto"/>
+        <w:rPr>
+          <w:rFonts w:ascii="Times New Roman" w:hAnsi="Times New Roman" w:cs="Times New Roman"/>
+          <w:sz w:val="24"/>
+          <w:szCs w:val="24"/>
+        </w:rPr>
+      </w:pPr>
     </w:p>
     <w:p>
       <w:pPr>
@@ -1678,11 +1983,12 @@
           <w:rFonts w:ascii="Times New Roman" w:hAnsi="Times New Roman" w:cs="Times New Roman"/>
         </w:rPr>
       </w:pPr>
-      <w:bookmarkStart w:id="3" w:name="_Toc79240009"/>
-      <w:r>
-        <w:rPr>
-          <w:rFonts w:ascii="Times New Roman" w:hAnsi="Times New Roman" w:cs="Times New Roman"/>
-        </w:rPr>
+      <w:bookmarkStart w:id="2" w:name="_Toc79351732"/>
+      <w:r>
+        <w:rPr>
+          <w:rFonts w:ascii="Times New Roman" w:hAnsi="Times New Roman" w:cs="Times New Roman"/>
+        </w:rPr>
+        <w:lastRenderedPageBreak/>
         <w:t xml:space="preserve">3.1 </w:t>
       </w:r>
       <w:r>
@@ -1697,39 +2003,39 @@
         </w:rPr>
         <w:t>s</w:t>
       </w:r>
+      <w:bookmarkEnd w:id="2"/>
+    </w:p>
+    <w:p>
+      <w:pPr>
+        <w:pStyle w:val="2"/>
+        <w:rPr>
+          <w:rFonts w:ascii="Times New Roman" w:hAnsi="Times New Roman" w:cs="Times New Roman"/>
+          <w:b/>
+        </w:rPr>
+      </w:pPr>
+      <w:bookmarkStart w:id="3" w:name="_Toc79351733"/>
+      <w:r>
+        <w:rPr>
+          <w:rFonts w:ascii="Times New Roman" w:hAnsi="Times New Roman" w:cs="Times New Roman"/>
+          <w:b/>
+        </w:rPr>
+        <w:t>3.</w:t>
+      </w:r>
+      <w:r>
+        <w:rPr>
+          <w:rFonts w:ascii="Times New Roman" w:hAnsi="Times New Roman" w:cs="Times New Roman"/>
+          <w:b/>
+        </w:rPr>
+        <w:t>1.1</w:t>
+      </w:r>
+      <w:r>
+        <w:rPr>
+          <w:rFonts w:ascii="Times New Roman" w:hAnsi="Times New Roman" w:cs="Times New Roman"/>
+          <w:b/>
+        </w:rPr>
+        <w:t xml:space="preserve"> Database and connection string configuration</w:t>
+      </w:r>
       <w:bookmarkEnd w:id="3"/>
-    </w:p>
-    <w:p>
-      <w:pPr>
-        <w:pStyle w:val="2"/>
-        <w:rPr>
-          <w:rFonts w:ascii="Times New Roman" w:hAnsi="Times New Roman" w:cs="Times New Roman"/>
-          <w:b/>
-        </w:rPr>
-      </w:pPr>
-      <w:bookmarkStart w:id="4" w:name="_Toc79240010"/>
-      <w:r>
-        <w:rPr>
-          <w:rFonts w:ascii="Times New Roman" w:hAnsi="Times New Roman" w:cs="Times New Roman"/>
-          <w:b/>
-        </w:rPr>
-        <w:t>3.</w:t>
-      </w:r>
-      <w:r>
-        <w:rPr>
-          <w:rFonts w:ascii="Times New Roman" w:hAnsi="Times New Roman" w:cs="Times New Roman"/>
-          <w:b/>
-        </w:rPr>
-        <w:t>1.1</w:t>
-      </w:r>
-      <w:r>
-        <w:rPr>
-          <w:rFonts w:ascii="Times New Roman" w:hAnsi="Times New Roman" w:cs="Times New Roman"/>
-          <w:b/>
-        </w:rPr>
-        <w:t xml:space="preserve"> Database and connection string configuration</w:t>
-      </w:r>
-      <w:bookmarkEnd w:id="4"/>
     </w:p>
     <w:p>
       <w:pPr>
@@ -1771,74 +2077,70 @@
           <w:szCs w:val="24"/>
           <w:shd w:val="clear" w:color="auto" w:fill="FFFFFF"/>
         </w:rPr>
-        <w:t xml:space="preserve">There is a </w:t>
-      </w:r>
-      <w:proofErr w:type="spellStart"/>
-      <w:r>
-        <w:rPr>
-          <w:rFonts w:ascii="Times New Roman" w:hAnsi="Times New Roman" w:cs="Times New Roman"/>
-          <w:color w:val="222222"/>
-          <w:sz w:val="24"/>
-          <w:szCs w:val="24"/>
-          <w:shd w:val="clear" w:color="auto" w:fill="FFFFFF"/>
-        </w:rPr>
-        <w:t>sql</w:t>
-      </w:r>
-      <w:proofErr w:type="spellEnd"/>
-      <w:r>
-        <w:rPr>
-          <w:rFonts w:ascii="Times New Roman" w:hAnsi="Times New Roman" w:cs="Times New Roman"/>
-          <w:color w:val="222222"/>
-          <w:sz w:val="24"/>
-          <w:szCs w:val="24"/>
-          <w:shd w:val="clear" w:color="auto" w:fill="FFFFFF"/>
-        </w:rPr>
-        <w:t xml:space="preserve"> file included in the backend project that is located at </w:t>
-      </w:r>
-      <w:r>
-        <w:rPr>
-          <w:rFonts w:ascii="Times New Roman" w:hAnsi="Times New Roman" w:cs="Times New Roman"/>
-          <w:color w:val="222222"/>
-          <w:sz w:val="24"/>
-          <w:szCs w:val="24"/>
-          <w:shd w:val="clear" w:color="auto" w:fill="FFFFFF"/>
-        </w:rPr>
-        <w:t>\</w:t>
-      </w:r>
-      <w:proofErr w:type="spellStart"/>
-      <w:r>
-        <w:rPr>
-          <w:rFonts w:ascii="Times New Roman" w:hAnsi="Times New Roman" w:cs="Times New Roman"/>
-          <w:color w:val="222222"/>
-          <w:sz w:val="24"/>
-          <w:szCs w:val="24"/>
-          <w:shd w:val="clear" w:color="auto" w:fill="FFFFFF"/>
-        </w:rPr>
-        <w:t>zipCodeWeather</w:t>
-      </w:r>
-      <w:proofErr w:type="spellEnd"/>
-      <w:r>
-        <w:rPr>
-          <w:rFonts w:ascii="Times New Roman" w:hAnsi="Times New Roman" w:cs="Times New Roman"/>
-          <w:color w:val="222222"/>
-          <w:sz w:val="24"/>
-          <w:szCs w:val="24"/>
-          <w:shd w:val="clear" w:color="auto" w:fill="FFFFFF"/>
-        </w:rPr>
-        <w:t>\zipCodeWeather.DLL\documentation\</w:t>
-      </w:r>
-      <w:proofErr w:type="spellStart"/>
-      <w:r>
-        <w:rPr>
-          <w:rFonts w:ascii="Times New Roman" w:hAnsi="Times New Roman" w:cs="Times New Roman"/>
-          <w:color w:val="222222"/>
-          <w:sz w:val="24"/>
-          <w:szCs w:val="24"/>
-          <w:shd w:val="clear" w:color="auto" w:fill="FFFFFF"/>
-        </w:rPr>
-        <w:t>migrations.sql</w:t>
-      </w:r>
-      <w:proofErr w:type="spellEnd"/>
+        <w:t>There is a</w:t>
+      </w:r>
+      <w:r>
+        <w:rPr>
+          <w:rFonts w:ascii="Times New Roman" w:hAnsi="Times New Roman" w:cs="Times New Roman"/>
+          <w:color w:val="222222"/>
+          <w:sz w:val="24"/>
+          <w:szCs w:val="24"/>
+          <w:shd w:val="clear" w:color="auto" w:fill="FFFFFF"/>
+        </w:rPr>
+        <w:t>n</w:t>
+      </w:r>
+      <w:r>
+        <w:rPr>
+          <w:rFonts w:ascii="Times New Roman" w:hAnsi="Times New Roman" w:cs="Times New Roman"/>
+          <w:color w:val="222222"/>
+          <w:sz w:val="24"/>
+          <w:szCs w:val="24"/>
+          <w:shd w:val="clear" w:color="auto" w:fill="FFFFFF"/>
+        </w:rPr>
+        <w:t xml:space="preserve"> </w:t>
+      </w:r>
+      <w:r>
+        <w:rPr>
+          <w:rFonts w:ascii="Times New Roman" w:hAnsi="Times New Roman" w:cs="Times New Roman"/>
+          <w:color w:val="222222"/>
+          <w:sz w:val="24"/>
+          <w:szCs w:val="24"/>
+          <w:shd w:val="clear" w:color="auto" w:fill="FFFFFF"/>
+        </w:rPr>
+        <w:t>SQL</w:t>
+      </w:r>
+      <w:r>
+        <w:rPr>
+          <w:rFonts w:ascii="Times New Roman" w:hAnsi="Times New Roman" w:cs="Times New Roman"/>
+          <w:color w:val="222222"/>
+          <w:sz w:val="24"/>
+          <w:szCs w:val="24"/>
+          <w:shd w:val="clear" w:color="auto" w:fill="FFFFFF"/>
+        </w:rPr>
+        <w:t xml:space="preserve"> fi</w:t>
+      </w:r>
+      <w:bookmarkStart w:id="4" w:name="_GoBack"/>
+      <w:bookmarkEnd w:id="4"/>
+      <w:r>
+        <w:rPr>
+          <w:rFonts w:ascii="Times New Roman" w:hAnsi="Times New Roman" w:cs="Times New Roman"/>
+          <w:color w:val="222222"/>
+          <w:sz w:val="24"/>
+          <w:szCs w:val="24"/>
+          <w:shd w:val="clear" w:color="auto" w:fill="FFFFFF"/>
+        </w:rPr>
+        <w:t xml:space="preserve">le included in the backend project that is located at </w:t>
+      </w:r>
+      <w:r>
+        <w:rPr>
+          <w:rFonts w:ascii="Times New Roman" w:hAnsi="Times New Roman" w:cs="Times New Roman"/>
+          <w:color w:val="222222"/>
+          <w:sz w:val="24"/>
+          <w:szCs w:val="24"/>
+          <w:shd w:val="clear" w:color="auto" w:fill="FFFFFF"/>
+        </w:rPr>
+        <w:t>\zipCodeWeather\zipCodeWeather.DLL\documentation\migrations.sql</w:t>
+      </w:r>
       <w:r>
         <w:rPr>
           <w:rFonts w:ascii="Times New Roman" w:hAnsi="Times New Roman" w:cs="Times New Roman"/>
@@ -1892,7 +2194,7 @@
           <w:shd w:val="clear" w:color="auto" w:fill="FFFFFF"/>
         </w:rPr>
         <w:drawing>
-          <wp:inline distT="0" distB="0" distL="0" distR="0" wp14:anchorId="203EC19C" wp14:editId="2296423C">
+          <wp:inline distT="0" distB="0" distL="0" distR="0" wp14:anchorId="301493D1" wp14:editId="20779218">
             <wp:extent cx="6738858" cy="2362200"/>
             <wp:effectExtent l="0" t="0" r="5080" b="0"/>
             <wp:docPr id="13" name="Рисунок 13"/>
@@ -1948,29 +2250,7 @@
           <w:szCs w:val="24"/>
           <w:shd w:val="clear" w:color="auto" w:fill="FFFFFF"/>
         </w:rPr>
-        <w:t xml:space="preserve">Figure 8. </w:t>
-      </w:r>
-      <w:proofErr w:type="spellStart"/>
-      <w:r>
-        <w:rPr>
-          <w:rFonts w:ascii="Times New Roman" w:hAnsi="Times New Roman" w:cs="Times New Roman"/>
-          <w:color w:val="222222"/>
-          <w:sz w:val="24"/>
-          <w:szCs w:val="24"/>
-          <w:shd w:val="clear" w:color="auto" w:fill="FFFFFF"/>
-        </w:rPr>
-        <w:t>migrations.sql</w:t>
-      </w:r>
-      <w:proofErr w:type="spellEnd"/>
-      <w:r>
-        <w:rPr>
-          <w:rFonts w:ascii="Times New Roman" w:hAnsi="Times New Roman" w:cs="Times New Roman"/>
-          <w:color w:val="222222"/>
-          <w:sz w:val="24"/>
-          <w:szCs w:val="24"/>
-          <w:shd w:val="clear" w:color="auto" w:fill="FFFFFF"/>
-        </w:rPr>
-        <w:t xml:space="preserve"> file</w:t>
+        <w:t>Figure 8. migrations.sql file</w:t>
       </w:r>
     </w:p>
     <w:p>
@@ -1985,38 +2265,28 @@
           <w:shd w:val="clear" w:color="auto" w:fill="FFFFFF"/>
         </w:rPr>
       </w:pPr>
-      <w:r>
-        <w:rPr>
-          <w:rFonts w:ascii="Times New Roman" w:hAnsi="Times New Roman" w:cs="Times New Roman"/>
-          <w:color w:val="222222"/>
-          <w:sz w:val="24"/>
-          <w:szCs w:val="24"/>
-          <w:shd w:val="clear" w:color="auto" w:fill="FFFFFF"/>
-        </w:rPr>
-        <w:lastRenderedPageBreak/>
-        <w:t xml:space="preserve">Secondly, we can execute the script from line 25 to 36 to get the connection string that we need to include in the </w:t>
-      </w:r>
-      <w:proofErr w:type="spellStart"/>
-      <w:r>
-        <w:rPr>
-          <w:rFonts w:ascii="Times New Roman" w:hAnsi="Times New Roman" w:cs="Times New Roman"/>
-          <w:color w:val="222222"/>
-          <w:sz w:val="24"/>
-          <w:szCs w:val="24"/>
-          <w:shd w:val="clear" w:color="auto" w:fill="FFFFFF"/>
-        </w:rPr>
-        <w:t>web.config</w:t>
-      </w:r>
-      <w:proofErr w:type="spellEnd"/>
-      <w:r>
-        <w:rPr>
-          <w:rFonts w:ascii="Times New Roman" w:hAnsi="Times New Roman" w:cs="Times New Roman"/>
-          <w:color w:val="222222"/>
-          <w:sz w:val="24"/>
-          <w:szCs w:val="24"/>
-          <w:shd w:val="clear" w:color="auto" w:fill="FFFFFF"/>
-        </w:rPr>
-        <w:t xml:space="preserve"> file. See figure 9</w:t>
+    </w:p>
+    <w:p>
+      <w:pPr>
+        <w:spacing w:after="0" w:line="360" w:lineRule="auto"/>
+        <w:jc w:val="both"/>
+        <w:rPr>
+          <w:rFonts w:ascii="Times New Roman" w:hAnsi="Times New Roman" w:cs="Times New Roman"/>
+          <w:color w:val="222222"/>
+          <w:sz w:val="24"/>
+          <w:szCs w:val="24"/>
+          <w:shd w:val="clear" w:color="auto" w:fill="FFFFFF"/>
+        </w:rPr>
+      </w:pPr>
+      <w:r>
+        <w:rPr>
+          <w:rFonts w:ascii="Times New Roman" w:hAnsi="Times New Roman" w:cs="Times New Roman"/>
+          <w:color w:val="222222"/>
+          <w:sz w:val="24"/>
+          <w:szCs w:val="24"/>
+          <w:shd w:val="clear" w:color="auto" w:fill="FFFFFF"/>
+        </w:rPr>
+        <w:t>Secondly, we can execute the script from line 25 to 36 to get the connection string that we need to include in the web.config file. See figure 9</w:t>
       </w:r>
       <w:r>
         <w:rPr>
@@ -2101,9 +2371,9 @@
           <w:shd w:val="clear" w:color="auto" w:fill="FFFFFF"/>
         </w:rPr>
         <w:drawing>
-          <wp:inline distT="0" distB="0" distL="0" distR="0" wp14:anchorId="7977B2FD" wp14:editId="001A80C9">
-            <wp:extent cx="5429250" cy="2819614"/>
-            <wp:effectExtent l="0" t="0" r="0" b="0"/>
+          <wp:inline distT="0" distB="0" distL="0" distR="0" wp14:anchorId="262C5C0A" wp14:editId="0ED3C3C0">
+            <wp:extent cx="5200650" cy="2700893"/>
+            <wp:effectExtent l="0" t="0" r="0" b="4445"/>
             <wp:docPr id="14" name="Рисунок 14"/>
             <wp:cNvGraphicFramePr>
               <a:graphicFrameLocks xmlns:a="http://schemas.openxmlformats.org/drawingml/2006/main" noChangeAspect="1"/>
@@ -2124,7 +2394,7 @@
                   <pic:spPr>
                     <a:xfrm>
                       <a:off x="0" y="0"/>
-                      <a:ext cx="5440388" cy="2825398"/>
+                      <a:ext cx="5243214" cy="2722998"/>
                     </a:xfrm>
                     <a:prstGeom prst="rect">
                       <a:avLst/>
@@ -2157,29 +2427,7 @@
           <w:szCs w:val="24"/>
           <w:shd w:val="clear" w:color="auto" w:fill="FFFFFF"/>
         </w:rPr>
-        <w:t xml:space="preserve">Figure 9. Script to get the database connection string for </w:t>
-      </w:r>
-      <w:proofErr w:type="spellStart"/>
-      <w:r>
-        <w:rPr>
-          <w:rFonts w:ascii="Times New Roman" w:hAnsi="Times New Roman" w:cs="Times New Roman"/>
-          <w:color w:val="222222"/>
-          <w:sz w:val="24"/>
-          <w:szCs w:val="24"/>
-          <w:shd w:val="clear" w:color="auto" w:fill="FFFFFF"/>
-        </w:rPr>
-        <w:t>web.config</w:t>
-      </w:r>
-      <w:proofErr w:type="spellEnd"/>
-      <w:r>
-        <w:rPr>
-          <w:rFonts w:ascii="Times New Roman" w:hAnsi="Times New Roman" w:cs="Times New Roman"/>
-          <w:color w:val="222222"/>
-          <w:sz w:val="24"/>
-          <w:szCs w:val="24"/>
-          <w:shd w:val="clear" w:color="auto" w:fill="FFFFFF"/>
-        </w:rPr>
-        <w:t xml:space="preserve"> file</w:t>
+        <w:t>Figure 9. Script to get the database connection string for web.config file</w:t>
       </w:r>
     </w:p>
     <w:p>
@@ -2194,19 +2442,6 @@
           <w:shd w:val="clear" w:color="auto" w:fill="FFFFFF"/>
         </w:rPr>
       </w:pPr>
-    </w:p>
-    <w:p>
-      <w:pPr>
-        <w:spacing w:after="0" w:line="240" w:lineRule="auto"/>
-        <w:jc w:val="both"/>
-        <w:rPr>
-          <w:rFonts w:ascii="Times New Roman" w:hAnsi="Times New Roman" w:cs="Times New Roman"/>
-          <w:color w:val="222222"/>
-          <w:sz w:val="24"/>
-          <w:szCs w:val="24"/>
-          <w:shd w:val="clear" w:color="auto" w:fill="FFFFFF"/>
-        </w:rPr>
-      </w:pPr>
       <w:r>
         <w:rPr>
           <w:rFonts w:ascii="Times New Roman" w:hAnsi="Times New Roman" w:cs="Times New Roman"/>
@@ -2216,8 +2451,9 @@
           <w:szCs w:val="24"/>
           <w:shd w:val="clear" w:color="auto" w:fill="FFFFFF"/>
         </w:rPr>
+        <w:lastRenderedPageBreak/>
         <w:drawing>
-          <wp:inline distT="0" distB="0" distL="0" distR="0" wp14:anchorId="13CB4FA7" wp14:editId="79BB68B9">
+          <wp:inline distT="0" distB="0" distL="0" distR="0" wp14:anchorId="6D09679A" wp14:editId="1CD86A65">
             <wp:extent cx="5943600" cy="4453890"/>
             <wp:effectExtent l="0" t="0" r="0" b="3810"/>
             <wp:docPr id="15" name="Рисунок 15"/>
@@ -2273,7 +2509,6 @@
           <w:szCs w:val="24"/>
           <w:shd w:val="clear" w:color="auto" w:fill="FFFFFF"/>
         </w:rPr>
-        <w:lastRenderedPageBreak/>
         <w:t>Figure 10. The connection string result after executing the script</w:t>
       </w:r>
     </w:p>
@@ -2311,8 +2546,9 @@
           <w:szCs w:val="24"/>
           <w:shd w:val="clear" w:color="auto" w:fill="FFFFFF"/>
         </w:rPr>
+        <w:lastRenderedPageBreak/>
         <w:drawing>
-          <wp:inline distT="0" distB="0" distL="0" distR="0" wp14:anchorId="25AD6C1D" wp14:editId="0919579A">
+          <wp:inline distT="0" distB="0" distL="0" distR="0" wp14:anchorId="35766A73" wp14:editId="1ADE9BBD">
             <wp:extent cx="3286584" cy="4277322"/>
             <wp:effectExtent l="0" t="0" r="9525" b="9525"/>
             <wp:docPr id="16" name="Рисунок 16"/>
@@ -2368,29 +2604,7 @@
           <w:szCs w:val="24"/>
           <w:shd w:val="clear" w:color="auto" w:fill="FFFFFF"/>
         </w:rPr>
-        <w:t xml:space="preserve">Figure 11. </w:t>
-      </w:r>
-      <w:proofErr w:type="spellStart"/>
-      <w:r>
-        <w:rPr>
-          <w:rFonts w:ascii="Times New Roman" w:hAnsi="Times New Roman" w:cs="Times New Roman"/>
-          <w:color w:val="222222"/>
-          <w:sz w:val="24"/>
-          <w:szCs w:val="24"/>
-          <w:shd w:val="clear" w:color="auto" w:fill="FFFFFF"/>
-        </w:rPr>
-        <w:t>Web.config</w:t>
-      </w:r>
-      <w:proofErr w:type="spellEnd"/>
-      <w:r>
-        <w:rPr>
-          <w:rFonts w:ascii="Times New Roman" w:hAnsi="Times New Roman" w:cs="Times New Roman"/>
-          <w:color w:val="222222"/>
-          <w:sz w:val="24"/>
-          <w:szCs w:val="24"/>
-          <w:shd w:val="clear" w:color="auto" w:fill="FFFFFF"/>
-        </w:rPr>
-        <w:t xml:space="preserve"> file that needs to be edited</w:t>
+        <w:t>Figure 11. Web.config file that needs to be edited</w:t>
       </w:r>
     </w:p>
     <w:p>
@@ -2441,7 +2655,7 @@
           <w:shd w:val="clear" w:color="auto" w:fill="FFFFFF"/>
         </w:rPr>
         <w:drawing>
-          <wp:inline distT="0" distB="0" distL="0" distR="0" wp14:anchorId="2C4251DD" wp14:editId="074B577E">
+          <wp:inline distT="0" distB="0" distL="0" distR="0" wp14:anchorId="690972F5" wp14:editId="2A8BFDEB">
             <wp:extent cx="6750880" cy="1274445"/>
             <wp:effectExtent l="0" t="0" r="0" b="1905"/>
             <wp:docPr id="17" name="Рисунок 17"/>
@@ -2497,29 +2711,7 @@
           <w:szCs w:val="24"/>
           <w:shd w:val="clear" w:color="auto" w:fill="FFFFFF"/>
         </w:rPr>
-        <w:t xml:space="preserve">Figure 12. The connection string record in </w:t>
-      </w:r>
-      <w:proofErr w:type="spellStart"/>
-      <w:r>
-        <w:rPr>
-          <w:rFonts w:ascii="Times New Roman" w:hAnsi="Times New Roman" w:cs="Times New Roman"/>
-          <w:color w:val="222222"/>
-          <w:sz w:val="24"/>
-          <w:szCs w:val="24"/>
-          <w:shd w:val="clear" w:color="auto" w:fill="FFFFFF"/>
-        </w:rPr>
-        <w:t>web.config</w:t>
-      </w:r>
-      <w:proofErr w:type="spellEnd"/>
-      <w:r>
-        <w:rPr>
-          <w:rFonts w:ascii="Times New Roman" w:hAnsi="Times New Roman" w:cs="Times New Roman"/>
-          <w:color w:val="222222"/>
-          <w:sz w:val="24"/>
-          <w:szCs w:val="24"/>
-          <w:shd w:val="clear" w:color="auto" w:fill="FFFFFF"/>
-        </w:rPr>
-        <w:t xml:space="preserve"> file that should be added</w:t>
+        <w:t>Figure 12. The connection string record in web.config file that should be added</w:t>
       </w:r>
     </w:p>
     <w:p>
@@ -2596,7 +2788,7 @@
           <w:shd w:val="clear" w:color="auto" w:fill="FFFFFF"/>
         </w:rPr>
       </w:pPr>
-      <w:bookmarkStart w:id="5" w:name="_Toc79240011"/>
+      <w:bookmarkStart w:id="5" w:name="_Toc79351734"/>
       <w:r>
         <w:rPr>
           <w:rFonts w:ascii="Times New Roman" w:hAnsi="Times New Roman" w:cs="Times New Roman"/>
@@ -2614,23 +2806,13 @@
         </w:rPr>
         <w:t xml:space="preserve">.1.2 </w:t>
       </w:r>
-      <w:proofErr w:type="spellStart"/>
       <w:r>
         <w:rPr>
           <w:rFonts w:ascii="Times New Roman" w:hAnsi="Times New Roman" w:cs="Times New Roman"/>
           <w:b/>
           <w:shd w:val="clear" w:color="auto" w:fill="FFFFFF"/>
         </w:rPr>
-        <w:t>Cors</w:t>
-      </w:r>
-      <w:proofErr w:type="spellEnd"/>
-      <w:r>
-        <w:rPr>
-          <w:rFonts w:ascii="Times New Roman" w:hAnsi="Times New Roman" w:cs="Times New Roman"/>
-          <w:b/>
-          <w:shd w:val="clear" w:color="auto" w:fill="FFFFFF"/>
-        </w:rPr>
-        <w:t xml:space="preserve"> and server addresses configuration</w:t>
+        <w:t>Cors and server addresses configuration</w:t>
       </w:r>
       <w:bookmarkEnd w:id="5"/>
     </w:p>
@@ -2654,61 +2836,17 @@
           <w:szCs w:val="24"/>
           <w:shd w:val="clear" w:color="auto" w:fill="FFFFFF"/>
         </w:rPr>
-        <w:t xml:space="preserve">Since the frontend and backend are two different object and they need to communicate with each other, we need to configure </w:t>
-      </w:r>
-      <w:proofErr w:type="spellStart"/>
-      <w:r>
-        <w:rPr>
-          <w:rFonts w:ascii="Times New Roman" w:hAnsi="Times New Roman" w:cs="Times New Roman"/>
-          <w:color w:val="222222"/>
-          <w:sz w:val="24"/>
-          <w:szCs w:val="24"/>
-          <w:shd w:val="clear" w:color="auto" w:fill="FFFFFF"/>
-        </w:rPr>
-        <w:t>cors</w:t>
-      </w:r>
-      <w:proofErr w:type="spellEnd"/>
-      <w:r>
-        <w:rPr>
-          <w:rFonts w:ascii="Times New Roman" w:hAnsi="Times New Roman" w:cs="Times New Roman"/>
-          <w:color w:val="222222"/>
-          <w:sz w:val="24"/>
-          <w:szCs w:val="24"/>
-          <w:shd w:val="clear" w:color="auto" w:fill="FFFFFF"/>
-        </w:rPr>
-        <w:t xml:space="preserve"> policies. Basically, all we need to do is to ensure that server addresses are referring to each other on both ends.</w:t>
-      </w:r>
-      <w:r>
-        <w:rPr>
-          <w:rFonts w:ascii="Times New Roman" w:hAnsi="Times New Roman" w:cs="Times New Roman"/>
-          <w:color w:val="222222"/>
-          <w:sz w:val="24"/>
-          <w:szCs w:val="24"/>
-          <w:shd w:val="clear" w:color="auto" w:fill="FFFFFF"/>
-        </w:rPr>
-        <w:t xml:space="preserve"> Firstly, we need to check so that the server address on which the frontend runs is the same as in the “origins” field in </w:t>
-      </w:r>
-      <w:proofErr w:type="spellStart"/>
-      <w:r>
-        <w:rPr>
-          <w:rFonts w:ascii="Times New Roman" w:hAnsi="Times New Roman" w:cs="Times New Roman"/>
-          <w:color w:val="222222"/>
-          <w:sz w:val="24"/>
-          <w:szCs w:val="24"/>
-          <w:shd w:val="clear" w:color="auto" w:fill="FFFFFF"/>
-        </w:rPr>
-        <w:t>QueriesHistory</w:t>
-      </w:r>
-      <w:proofErr w:type="spellEnd"/>
-      <w:r>
-        <w:rPr>
-          <w:rFonts w:ascii="Times New Roman" w:hAnsi="Times New Roman" w:cs="Times New Roman"/>
-          <w:color w:val="222222"/>
-          <w:sz w:val="24"/>
-          <w:szCs w:val="24"/>
-          <w:shd w:val="clear" w:color="auto" w:fill="FFFFFF"/>
-        </w:rPr>
-        <w:t xml:space="preserve"> and Weather controllers. See figure 13.</w:t>
+        <w:t>Since the frontend and backend are two different object and they need to communicate with each other, we need to configure cors policies. Basically, all we need to do is to ensure that server addresses are referring to each other on both ends.</w:t>
+      </w:r>
+      <w:r>
+        <w:rPr>
+          <w:rFonts w:ascii="Times New Roman" w:hAnsi="Times New Roman" w:cs="Times New Roman"/>
+          <w:color w:val="222222"/>
+          <w:sz w:val="24"/>
+          <w:szCs w:val="24"/>
+          <w:shd w:val="clear" w:color="auto" w:fill="FFFFFF"/>
+        </w:rPr>
+        <w:t xml:space="preserve"> Firstly, we need to check so that the server address on which the frontend runs is the same as in the “origins” field in QueriesHistory and Weather controllers. See figure 13.</w:t>
       </w:r>
     </w:p>
     <w:p>
@@ -2733,7 +2871,7 @@
           <w:shd w:val="clear" w:color="auto" w:fill="FFFFFF"/>
         </w:rPr>
         <w:drawing>
-          <wp:inline distT="0" distB="0" distL="0" distR="0" wp14:anchorId="706825D5" wp14:editId="66804AE5">
+          <wp:inline distT="0" distB="0" distL="0" distR="0" wp14:anchorId="5798DCD6" wp14:editId="1E5CEDFD">
             <wp:extent cx="5943600" cy="1228090"/>
             <wp:effectExtent l="0" t="0" r="0" b="0"/>
             <wp:docPr id="19" name="Рисунок 19"/>
@@ -2799,42 +2937,8 @@
           <w:szCs w:val="24"/>
           <w:shd w:val="clear" w:color="auto" w:fill="FFFFFF"/>
         </w:rPr>
-        <w:t xml:space="preserve"> </w:t>
-      </w:r>
-      <w:proofErr w:type="spellStart"/>
-      <w:r>
-        <w:rPr>
-          <w:rFonts w:ascii="Times New Roman" w:hAnsi="Times New Roman" w:cs="Times New Roman"/>
-          <w:color w:val="222222"/>
-          <w:sz w:val="24"/>
-          <w:szCs w:val="24"/>
-          <w:shd w:val="clear" w:color="auto" w:fill="FFFFFF"/>
-        </w:rPr>
-        <w:t>Cors</w:t>
-      </w:r>
-      <w:proofErr w:type="spellEnd"/>
-      <w:r>
-        <w:rPr>
-          <w:rFonts w:ascii="Times New Roman" w:hAnsi="Times New Roman" w:cs="Times New Roman"/>
-          <w:color w:val="222222"/>
-          <w:sz w:val="24"/>
-          <w:szCs w:val="24"/>
-          <w:shd w:val="clear" w:color="auto" w:fill="FFFFFF"/>
-        </w:rPr>
-        <w:t xml:space="preserve"> configuration in Queries </w:t>
-      </w:r>
-      <w:proofErr w:type="spellStart"/>
-      <w:r>
-        <w:rPr>
-          <w:rFonts w:ascii="Times New Roman" w:hAnsi="Times New Roman" w:cs="Times New Roman"/>
-          <w:color w:val="222222"/>
-          <w:sz w:val="24"/>
-          <w:szCs w:val="24"/>
-          <w:shd w:val="clear" w:color="auto" w:fill="FFFFFF"/>
-        </w:rPr>
-        <w:t>HistoryController</w:t>
-      </w:r>
-      <w:proofErr w:type="spellEnd"/>
+        <w:t xml:space="preserve"> Cors configuration in Queries HistoryController</w:t>
+      </w:r>
     </w:p>
     <w:p>
       <w:pPr>
@@ -2848,6 +2952,19 @@
           <w:shd w:val="clear" w:color="auto" w:fill="FFFFFF"/>
         </w:rPr>
       </w:pPr>
+    </w:p>
+    <w:p>
+      <w:pPr>
+        <w:spacing w:after="0" w:line="360" w:lineRule="auto"/>
+        <w:jc w:val="both"/>
+        <w:rPr>
+          <w:rFonts w:ascii="Times New Roman" w:hAnsi="Times New Roman" w:cs="Times New Roman"/>
+          <w:color w:val="222222"/>
+          <w:sz w:val="24"/>
+          <w:szCs w:val="24"/>
+          <w:shd w:val="clear" w:color="auto" w:fill="FFFFFF"/>
+        </w:rPr>
+      </w:pPr>
       <w:r>
         <w:rPr>
           <w:rFonts w:ascii="Times New Roman" w:hAnsi="Times New Roman" w:cs="Times New Roman"/>
@@ -2866,51 +2983,7 @@
           <w:szCs w:val="24"/>
           <w:shd w:val="clear" w:color="auto" w:fill="FFFFFF"/>
         </w:rPr>
-        <w:t>our pages (</w:t>
-      </w:r>
-      <w:proofErr w:type="spellStart"/>
-      <w:r>
-        <w:rPr>
-          <w:rFonts w:ascii="Times New Roman" w:hAnsi="Times New Roman" w:cs="Times New Roman"/>
-          <w:color w:val="222222"/>
-          <w:sz w:val="24"/>
-          <w:szCs w:val="24"/>
-          <w:shd w:val="clear" w:color="auto" w:fill="FFFFFF"/>
-        </w:rPr>
-        <w:t>Main.jsx</w:t>
-      </w:r>
-      <w:proofErr w:type="spellEnd"/>
-      <w:r>
-        <w:rPr>
-          <w:rFonts w:ascii="Times New Roman" w:hAnsi="Times New Roman" w:cs="Times New Roman"/>
-          <w:color w:val="222222"/>
-          <w:sz w:val="24"/>
-          <w:szCs w:val="24"/>
-          <w:shd w:val="clear" w:color="auto" w:fill="FFFFFF"/>
-        </w:rPr>
-        <w:t xml:space="preserve"> and </w:t>
-      </w:r>
-      <w:proofErr w:type="spellStart"/>
-      <w:r>
-        <w:rPr>
-          <w:rFonts w:ascii="Times New Roman" w:hAnsi="Times New Roman" w:cs="Times New Roman"/>
-          <w:color w:val="222222"/>
-          <w:sz w:val="24"/>
-          <w:szCs w:val="24"/>
-          <w:shd w:val="clear" w:color="auto" w:fill="FFFFFF"/>
-        </w:rPr>
-        <w:t>QueriesHistory.jsx</w:t>
-      </w:r>
-      <w:proofErr w:type="spellEnd"/>
-      <w:r>
-        <w:rPr>
-          <w:rFonts w:ascii="Times New Roman" w:hAnsi="Times New Roman" w:cs="Times New Roman"/>
-          <w:color w:val="222222"/>
-          <w:sz w:val="24"/>
-          <w:szCs w:val="24"/>
-          <w:shd w:val="clear" w:color="auto" w:fill="FFFFFF"/>
-        </w:rPr>
-        <w:t>) on the frontend send requests to the right backend server address and port. If it differs from the actual backend server address and port, we need to change it so that they were the same.</w:t>
+        <w:t>our pages (Main.jsx and QueriesHistory.jsx) on the frontend send requests to the right backend server address and port. If it differs from the actual backend server address and port, we need to change it so that they were the same.</w:t>
       </w:r>
       <w:r>
         <w:rPr>
@@ -2945,9 +3018,9 @@
           <w:shd w:val="clear" w:color="auto" w:fill="FFFFFF"/>
         </w:rPr>
         <w:drawing>
-          <wp:inline distT="0" distB="0" distL="0" distR="0" wp14:anchorId="62C63065" wp14:editId="683B8089">
-            <wp:extent cx="4702800" cy="4199861"/>
-            <wp:effectExtent l="0" t="0" r="3175" b="0"/>
+          <wp:inline distT="0" distB="0" distL="0" distR="0" wp14:anchorId="6E22BA21" wp14:editId="454B7F2C">
+            <wp:extent cx="4426236" cy="3952875"/>
+            <wp:effectExtent l="0" t="0" r="0" b="0"/>
             <wp:docPr id="22" name="Рисунок 22"/>
             <wp:cNvGraphicFramePr>
               <a:graphicFrameLocks xmlns:a="http://schemas.openxmlformats.org/drawingml/2006/main" noChangeAspect="1"/>
@@ -2968,7 +3041,7 @@
                   <pic:spPr>
                     <a:xfrm>
                       <a:off x="0" y="0"/>
-                      <a:ext cx="4741121" cy="4234084"/>
+                      <a:ext cx="4483541" cy="4004051"/>
                     </a:xfrm>
                     <a:prstGeom prst="rect">
                       <a:avLst/>
@@ -3000,64 +3073,8 @@
           <w:szCs w:val="24"/>
           <w:shd w:val="clear" w:color="auto" w:fill="FFFFFF"/>
         </w:rPr>
-        <w:t xml:space="preserve">Figure 14. </w:t>
-      </w:r>
-      <w:proofErr w:type="spellStart"/>
-      <w:r>
-        <w:rPr>
-          <w:rFonts w:ascii="Times New Roman" w:hAnsi="Times New Roman" w:cs="Times New Roman"/>
-          <w:color w:val="222222"/>
-          <w:sz w:val="24"/>
-          <w:szCs w:val="24"/>
-          <w:shd w:val="clear" w:color="auto" w:fill="FFFFFF"/>
-        </w:rPr>
-        <w:t>Main.jsx</w:t>
-      </w:r>
-      <w:proofErr w:type="spellEnd"/>
-      <w:r>
-        <w:rPr>
-          <w:rFonts w:ascii="Times New Roman" w:hAnsi="Times New Roman" w:cs="Times New Roman"/>
-          <w:color w:val="222222"/>
-          <w:sz w:val="24"/>
-          <w:szCs w:val="24"/>
-          <w:shd w:val="clear" w:color="auto" w:fill="FFFFFF"/>
-        </w:rPr>
-        <w:t xml:space="preserve"> and </w:t>
-      </w:r>
-      <w:proofErr w:type="spellStart"/>
-      <w:r>
-        <w:rPr>
-          <w:rFonts w:ascii="Times New Roman" w:hAnsi="Times New Roman" w:cs="Times New Roman"/>
-          <w:color w:val="222222"/>
-          <w:sz w:val="24"/>
-          <w:szCs w:val="24"/>
-          <w:shd w:val="clear" w:color="auto" w:fill="FFFFFF"/>
-        </w:rPr>
-        <w:t>QueriesHistory.jsx</w:t>
-      </w:r>
-      <w:proofErr w:type="spellEnd"/>
-      <w:r>
-        <w:rPr>
-          <w:rFonts w:ascii="Times New Roman" w:hAnsi="Times New Roman" w:cs="Times New Roman"/>
-          <w:color w:val="222222"/>
-          <w:sz w:val="24"/>
-          <w:szCs w:val="24"/>
-          <w:shd w:val="clear" w:color="auto" w:fill="FFFFFF"/>
-        </w:rPr>
-        <w:t xml:space="preserve"> files’ backend </w:t>
-      </w:r>
-      <w:proofErr w:type="spellStart"/>
-      <w:r>
-        <w:rPr>
-          <w:rFonts w:ascii="Times New Roman" w:hAnsi="Times New Roman" w:cs="Times New Roman"/>
-          <w:color w:val="222222"/>
-          <w:sz w:val="24"/>
-          <w:szCs w:val="24"/>
-          <w:shd w:val="clear" w:color="auto" w:fill="FFFFFF"/>
-        </w:rPr>
-        <w:t>urls</w:t>
-      </w:r>
-      <w:proofErr w:type="spellEnd"/>
+        <w:t>Figure 14. Main.jsx and QueriesHistory.jsx files’ backend urls</w:t>
+      </w:r>
     </w:p>
     <w:p>
       <w:pPr>
@@ -3068,7 +3085,7 @@
           <w:shd w:val="clear" w:color="auto" w:fill="FFFFFF"/>
         </w:rPr>
       </w:pPr>
-      <w:bookmarkStart w:id="6" w:name="_Toc79240012"/>
+      <w:bookmarkStart w:id="6" w:name="_Toc79351735"/>
       <w:r>
         <w:rPr>
           <w:rFonts w:ascii="Times New Roman" w:hAnsi="Times New Roman" w:cs="Times New Roman"/>
@@ -3174,29 +3191,7 @@
           <w:szCs w:val="24"/>
           <w:shd w:val="clear" w:color="auto" w:fill="FFFFFF"/>
         </w:rPr>
-        <w:t xml:space="preserve">and </w:t>
-      </w:r>
-      <w:proofErr w:type="spellStart"/>
-      <w:r>
-        <w:rPr>
-          <w:rFonts w:ascii="Times New Roman" w:hAnsi="Times New Roman" w:cs="Times New Roman"/>
-          <w:color w:val="222222"/>
-          <w:sz w:val="24"/>
-          <w:szCs w:val="24"/>
-          <w:shd w:val="clear" w:color="auto" w:fill="FFFFFF"/>
-        </w:rPr>
-        <w:t>timezone</w:t>
-      </w:r>
-      <w:proofErr w:type="spellEnd"/>
-      <w:r>
-        <w:rPr>
-          <w:rFonts w:ascii="Times New Roman" w:hAnsi="Times New Roman" w:cs="Times New Roman"/>
-          <w:color w:val="222222"/>
-          <w:sz w:val="24"/>
-          <w:szCs w:val="24"/>
-          <w:shd w:val="clear" w:color="auto" w:fill="FFFFFF"/>
-        </w:rPr>
-        <w:t xml:space="preserve"> </w:t>
+        <w:t xml:space="preserve">and timezone </w:t>
       </w:r>
       <w:r>
         <w:rPr>
@@ -3276,73 +3271,17 @@
           <w:szCs w:val="24"/>
           <w:shd w:val="clear" w:color="auto" w:fill="FFFFFF"/>
         </w:rPr>
-        <w:t xml:space="preserve"> There are two API keys variables </w:t>
-      </w:r>
-      <w:proofErr w:type="spellStart"/>
-      <w:r>
-        <w:rPr>
-          <w:rFonts w:ascii="Times New Roman" w:hAnsi="Times New Roman" w:cs="Times New Roman"/>
-          <w:color w:val="222222"/>
-          <w:sz w:val="24"/>
-          <w:szCs w:val="24"/>
-          <w:shd w:val="clear" w:color="auto" w:fill="FFFFFF"/>
-        </w:rPr>
-        <w:t>googleApiKey</w:t>
-      </w:r>
-      <w:proofErr w:type="spellEnd"/>
-      <w:r>
-        <w:rPr>
-          <w:rFonts w:ascii="Times New Roman" w:hAnsi="Times New Roman" w:cs="Times New Roman"/>
-          <w:color w:val="222222"/>
-          <w:sz w:val="24"/>
-          <w:szCs w:val="24"/>
-          <w:shd w:val="clear" w:color="auto" w:fill="FFFFFF"/>
-        </w:rPr>
-        <w:t xml:space="preserve"> and </w:t>
-      </w:r>
-      <w:proofErr w:type="spellStart"/>
-      <w:r>
-        <w:rPr>
-          <w:rFonts w:ascii="Times New Roman" w:hAnsi="Times New Roman" w:cs="Times New Roman"/>
-          <w:color w:val="222222"/>
-          <w:sz w:val="24"/>
-          <w:szCs w:val="24"/>
-          <w:shd w:val="clear" w:color="auto" w:fill="FFFFFF"/>
-        </w:rPr>
-        <w:t>openweatherApiKey</w:t>
-      </w:r>
-      <w:proofErr w:type="spellEnd"/>
-      <w:r>
-        <w:rPr>
-          <w:rFonts w:ascii="Times New Roman" w:hAnsi="Times New Roman" w:cs="Times New Roman"/>
-          <w:color w:val="222222"/>
-          <w:sz w:val="24"/>
-          <w:szCs w:val="24"/>
-          <w:shd w:val="clear" w:color="auto" w:fill="FFFFFF"/>
-        </w:rPr>
-        <w:t xml:space="preserve"> that are Google API and Open </w:t>
-      </w:r>
-      <w:proofErr w:type="spellStart"/>
-      <w:r>
-        <w:rPr>
-          <w:rFonts w:ascii="Times New Roman" w:hAnsi="Times New Roman" w:cs="Times New Roman"/>
-          <w:color w:val="222222"/>
-          <w:sz w:val="24"/>
-          <w:szCs w:val="24"/>
-          <w:shd w:val="clear" w:color="auto" w:fill="FFFFFF"/>
-        </w:rPr>
-        <w:t>WeatherMap</w:t>
-      </w:r>
-      <w:proofErr w:type="spellEnd"/>
-      <w:r>
-        <w:rPr>
-          <w:rFonts w:ascii="Times New Roman" w:hAnsi="Times New Roman" w:cs="Times New Roman"/>
-          <w:color w:val="222222"/>
-          <w:sz w:val="24"/>
-          <w:szCs w:val="24"/>
-          <w:shd w:val="clear" w:color="auto" w:fill="FFFFFF"/>
-        </w:rPr>
-        <w:t xml:space="preserve"> API keys</w:t>
+        <w:t xml:space="preserve"> There are two API keys variables googleApiKey and openweatherApiKey</w:t>
+      </w:r>
+      <w:r>
+        <w:rPr>
+          <w:rFonts w:ascii="Times New Roman" w:hAnsi="Times New Roman" w:cs="Times New Roman"/>
+          <w:color w:val="222222"/>
+          <w:sz w:val="24"/>
+          <w:szCs w:val="24"/>
+          <w:shd w:val="clear" w:color="auto" w:fill="FFFFFF"/>
+        </w:rPr>
+        <w:t xml:space="preserve"> that are Google API and Open WeatherMap API keys</w:t>
       </w:r>
       <w:r>
         <w:rPr>
@@ -3501,7 +3440,7 @@
           <w:shd w:val="clear" w:color="auto" w:fill="FFFFFF"/>
         </w:rPr>
         <w:drawing>
-          <wp:inline distT="0" distB="0" distL="0" distR="0" wp14:anchorId="4DBEEC8C" wp14:editId="30859C77">
+          <wp:inline distT="0" distB="0" distL="0" distR="0" wp14:anchorId="7C5A8622" wp14:editId="37D8CDAC">
             <wp:extent cx="5943600" cy="4787265"/>
             <wp:effectExtent l="0" t="0" r="0" b="0"/>
             <wp:docPr id="25" name="Рисунок 25"/>
@@ -3567,29 +3506,7 @@
           <w:szCs w:val="24"/>
           <w:shd w:val="clear" w:color="auto" w:fill="FFFFFF"/>
         </w:rPr>
-        <w:t xml:space="preserve">Google API and Open </w:t>
-      </w:r>
-      <w:proofErr w:type="spellStart"/>
-      <w:r>
-        <w:rPr>
-          <w:rFonts w:ascii="Times New Roman" w:hAnsi="Times New Roman" w:cs="Times New Roman"/>
-          <w:color w:val="222222"/>
-          <w:sz w:val="24"/>
-          <w:szCs w:val="24"/>
-          <w:shd w:val="clear" w:color="auto" w:fill="FFFFFF"/>
-        </w:rPr>
-        <w:t>WeatherMap</w:t>
-      </w:r>
-      <w:proofErr w:type="spellEnd"/>
-      <w:r>
-        <w:rPr>
-          <w:rFonts w:ascii="Times New Roman" w:hAnsi="Times New Roman" w:cs="Times New Roman"/>
-          <w:color w:val="222222"/>
-          <w:sz w:val="24"/>
-          <w:szCs w:val="24"/>
-          <w:shd w:val="clear" w:color="auto" w:fill="FFFFFF"/>
-        </w:rPr>
-        <w:t xml:space="preserve"> API keys</w:t>
+        <w:t>Google API and Open WeatherMap API keys</w:t>
       </w:r>
     </w:p>
     <w:p>
@@ -3653,7 +3570,7 @@
           <w:shd w:val="clear" w:color="auto" w:fill="FFFFFF"/>
         </w:rPr>
       </w:pPr>
-      <w:bookmarkStart w:id="7" w:name="_Toc79240013"/>
+      <w:bookmarkStart w:id="7" w:name="_Toc79351736"/>
       <w:r>
         <w:rPr>
           <w:rFonts w:ascii="Times New Roman" w:hAnsi="Times New Roman" w:cs="Times New Roman"/>
@@ -3669,25 +3586,7 @@
           <w:b/>
           <w:shd w:val="clear" w:color="auto" w:fill="FFFFFF"/>
         </w:rPr>
-        <w:t>Node.js/</w:t>
-      </w:r>
-      <w:proofErr w:type="spellStart"/>
-      <w:r>
-        <w:rPr>
-          <w:rFonts w:ascii="Times New Roman" w:hAnsi="Times New Roman" w:cs="Times New Roman"/>
-          <w:b/>
-          <w:shd w:val="clear" w:color="auto" w:fill="FFFFFF"/>
-        </w:rPr>
-        <w:t>npm</w:t>
-      </w:r>
-      <w:proofErr w:type="spellEnd"/>
-      <w:r>
-        <w:rPr>
-          <w:rFonts w:ascii="Times New Roman" w:hAnsi="Times New Roman" w:cs="Times New Roman"/>
-          <w:b/>
-          <w:shd w:val="clear" w:color="auto" w:fill="FFFFFF"/>
-        </w:rPr>
-        <w:t xml:space="preserve"> </w:t>
+        <w:t xml:space="preserve">Node.js/npm </w:t>
       </w:r>
       <w:r>
         <w:rPr>
@@ -3729,20 +3628,8 @@
           <w:szCs w:val="24"/>
           <w:shd w:val="clear" w:color="auto" w:fill="FFFFFF"/>
         </w:rPr>
-        <w:t>Node.js/</w:t>
-      </w:r>
-      <w:proofErr w:type="spellStart"/>
-      <w:r>
-        <w:rPr>
-          <w:rFonts w:ascii="Times New Roman" w:hAnsi="Times New Roman" w:cs="Times New Roman"/>
-          <w:color w:val="222222"/>
-          <w:sz w:val="24"/>
-          <w:szCs w:val="24"/>
-          <w:shd w:val="clear" w:color="auto" w:fill="FFFFFF"/>
-        </w:rPr>
-        <w:t>npm</w:t>
-      </w:r>
-      <w:proofErr w:type="spellEnd"/>
+        <w:t>Node.js/npm</w:t>
+      </w:r>
       <w:r>
         <w:rPr>
           <w:rFonts w:ascii="Times New Roman" w:hAnsi="Times New Roman" w:cs="Times New Roman"/>
@@ -3771,29 +3658,7 @@
           <w:szCs w:val="24"/>
           <w:shd w:val="clear" w:color="auto" w:fill="FFFFFF"/>
         </w:rPr>
-        <w:t>launch React application via Visual Studio Code with the “</w:t>
-      </w:r>
-      <w:proofErr w:type="spellStart"/>
-      <w:r>
-        <w:rPr>
-          <w:rFonts w:ascii="Times New Roman" w:hAnsi="Times New Roman" w:cs="Times New Roman"/>
-          <w:color w:val="222222"/>
-          <w:sz w:val="24"/>
-          <w:szCs w:val="24"/>
-          <w:shd w:val="clear" w:color="auto" w:fill="FFFFFF"/>
-        </w:rPr>
-        <w:t>npm</w:t>
-      </w:r>
-      <w:proofErr w:type="spellEnd"/>
-      <w:r>
-        <w:rPr>
-          <w:rFonts w:ascii="Times New Roman" w:hAnsi="Times New Roman" w:cs="Times New Roman"/>
-          <w:color w:val="222222"/>
-          <w:sz w:val="24"/>
-          <w:szCs w:val="24"/>
-          <w:shd w:val="clear" w:color="auto" w:fill="FFFFFF"/>
-        </w:rPr>
-        <w:t xml:space="preserve"> start” command from terminal. See figure 16.</w:t>
+        <w:t>launch React application via Visual Studio Code with the “npm start” command from terminal. See figure 16.</w:t>
       </w:r>
     </w:p>
     <w:p>
@@ -3951,7 +3816,7 @@
           <w:rPr>
             <w:noProof/>
           </w:rPr>
-          <w:t>4</w:t>
+          <w:t>11</w:t>
         </w:r>
         <w:r>
           <w:rPr>
@@ -5246,7 +5111,7 @@
 </file>
 
 <file path=customXml/itemProps1.xml><?xml version="1.0" encoding="utf-8"?>
-<ds:datastoreItem xmlns:ds="http://schemas.openxmlformats.org/officeDocument/2006/customXml" ds:itemID="{86981E6A-B69C-4E61-9B6A-8DB76F07B72E}">
+<ds:datastoreItem xmlns:ds="http://schemas.openxmlformats.org/officeDocument/2006/customXml" ds:itemID="{9B18D0B7-E250-4CA0-94EC-1D97CF15A465}">
   <ds:schemaRefs>
     <ds:schemaRef ds:uri="http://schemas.openxmlformats.org/officeDocument/2006/bibliography"/>
   </ds:schemaRefs>

</xml_diff>